<commit_message>
Nico: ajout de la version préliminaire du CRC
</commit_message>
<xml_diff>
--- a/DocumentationARendre.docx
+++ b/DocumentationARendre.docx
@@ -4,7 +4,7 @@
   <w:body>
     <w:p>
       <w:pPr>
-        <w:pStyle w:val="Titre1"/>
+        <w:pStyle w:val="Heading1"/>
       </w:pPr>
       <w:r>
         <w:t>Mandat</w:t>
@@ -13,7 +13,7 @@
     <w:p/>
     <w:tbl>
       <w:tblPr>
-        <w:tblStyle w:val="Grilledutableau"/>
+        <w:tblStyle w:val="TableGrid"/>
         <w:tblW w:w="10484" w:type="dxa"/>
         <w:tblLook w:val="04A0" w:firstRow="1" w:lastRow="0" w:firstColumn="1" w:lastColumn="0" w:noHBand="0" w:noVBand="1"/>
       </w:tblPr>
@@ -110,8 +110,6 @@
             <w:r>
               <w:t>GUIDE</w:t>
             </w:r>
-            <w:bookmarkStart w:id="0" w:name="_GoBack"/>
-            <w:bookmarkEnd w:id="0"/>
           </w:p>
           <w:p>
             <w:r>
@@ -437,7 +435,7 @@
     </w:p>
     <w:p>
       <w:pPr>
-        <w:pStyle w:val="Titre2"/>
+        <w:pStyle w:val="Heading2"/>
       </w:pPr>
       <w:r>
         <w:lastRenderedPageBreak/>
@@ -448,7 +446,7 @@
     <w:p/>
     <w:p>
       <w:pPr>
-        <w:pStyle w:val="Titre2"/>
+        <w:pStyle w:val="Heading2"/>
       </w:pPr>
       <w:r>
         <w:t>Scénarii d'utilisation</w:t>
@@ -459,7 +457,7 @@
     <w:p/>
     <w:p>
       <w:pPr>
-        <w:pStyle w:val="Titre2"/>
+        <w:pStyle w:val="Heading2"/>
       </w:pPr>
       <w:r>
         <w:t>Maquette</w:t>
@@ -467,27 +465,44 @@
     </w:p>
     <w:p>
       <w:pPr>
-        <w:pStyle w:val="Titre2"/>
+        <w:pStyle w:val="Heading2"/>
       </w:pPr>
     </w:p>
     <w:p>
       <w:pPr>
-        <w:pStyle w:val="Titre2"/>
+        <w:pStyle w:val="Heading2"/>
       </w:pPr>
     </w:p>
     <w:p>
       <w:pPr>
-        <w:pStyle w:val="Titre2"/>
+        <w:pStyle w:val="Heading2"/>
       </w:pPr>
       <w:r>
         <w:t>CRC</w:t>
       </w:r>
     </w:p>
     <w:p/>
-    <w:p/>
+    <w:p>
+      <w:pPr>
+        <w:rPr>
+          <w:rFonts w:cs="Courier New"/>
+          <w:b/>
+          <w:szCs w:val="20"/>
+        </w:rPr>
+      </w:pPr>
+    </w:p>
+    <w:p>
+      <w:pPr>
+        <w:rPr>
+          <w:rFonts w:cs="Courier New"/>
+          <w:b/>
+          <w:szCs w:val="20"/>
+        </w:rPr>
+      </w:pPr>
+    </w:p>
     <w:tbl>
       <w:tblPr>
-        <w:tblStyle w:val="Grilledutableau"/>
+        <w:tblStyle w:val="TableGrid"/>
         <w:tblW w:w="0" w:type="auto"/>
         <w:tblLook w:val="04A0" w:firstRow="1" w:lastRow="0" w:firstColumn="1" w:lastColumn="0" w:noHBand="0" w:noVBand="1"/>
       </w:tblPr>
@@ -502,16 +517,97 @@
         <w:tc>
           <w:tcPr>
             <w:tcW w:w="5056" w:type="dxa"/>
-          </w:tcPr>
-          <w:p/>
+            <w:tcBorders>
+              <w:top w:val="single" w:sz="4" w:space="0" w:color="auto"/>
+              <w:left w:val="single" w:sz="4" w:space="0" w:color="auto"/>
+              <w:bottom w:val="single" w:sz="4" w:space="0" w:color="auto"/>
+              <w:right w:val="single" w:sz="4" w:space="0" w:color="auto"/>
+            </w:tcBorders>
+            <w:hideMark/>
+          </w:tcPr>
+          <w:p>
+            <w:pPr>
+              <w:rPr>
+                <w:rFonts w:cs="Courier New"/>
+                <w:b/>
+                <w:szCs w:val="20"/>
+                <w:lang w:eastAsia="en-US"/>
+              </w:rPr>
+            </w:pPr>
+            <w:r>
+              <w:rPr>
+                <w:rFonts w:cs="Courier New"/>
+                <w:b/>
+                <w:szCs w:val="20"/>
+                <w:lang w:eastAsia="en-US"/>
+              </w:rPr>
+              <w:t>Etoile</w:t>
+            </w:r>
+          </w:p>
         </w:tc>
         <w:tc>
           <w:tcPr>
             <w:tcW w:w="5056" w:type="dxa"/>
             <w:vMerge w:val="restart"/>
-          </w:tcPr>
-          <w:p/>
-          <w:p/>
+            <w:tcBorders>
+              <w:top w:val="single" w:sz="4" w:space="0" w:color="auto"/>
+              <w:left w:val="single" w:sz="4" w:space="0" w:color="auto"/>
+              <w:bottom w:val="single" w:sz="4" w:space="0" w:color="auto"/>
+              <w:right w:val="single" w:sz="4" w:space="0" w:color="auto"/>
+            </w:tcBorders>
+          </w:tcPr>
+          <w:p>
+            <w:pPr>
+              <w:rPr>
+                <w:rFonts w:cs="Courier New"/>
+                <w:b/>
+                <w:szCs w:val="20"/>
+                <w:lang w:eastAsia="en-US"/>
+              </w:rPr>
+            </w:pPr>
+          </w:p>
+          <w:p>
+            <w:pPr>
+              <w:rPr>
+                <w:rFonts w:cs="Courier New"/>
+                <w:b/>
+                <w:szCs w:val="20"/>
+                <w:lang w:eastAsia="en-US"/>
+              </w:rPr>
+            </w:pPr>
+            <w:proofErr w:type="spellStart"/>
+            <w:r>
+              <w:rPr>
+                <w:rFonts w:cs="Courier New"/>
+                <w:b/>
+                <w:szCs w:val="20"/>
+                <w:lang w:eastAsia="en-US"/>
+              </w:rPr>
+              <w:t>Controleur</w:t>
+            </w:r>
+            <w:proofErr w:type="spellEnd"/>
+          </w:p>
+          <w:p>
+            <w:pPr>
+              <w:rPr>
+                <w:rFonts w:cs="Courier New"/>
+                <w:b/>
+                <w:szCs w:val="20"/>
+                <w:lang w:eastAsia="en-US"/>
+              </w:rPr>
+            </w:pPr>
+            <w:proofErr w:type="spellStart"/>
+            <w:r>
+              <w:rPr>
+                <w:rFonts w:cs="Courier New"/>
+                <w:b/>
+                <w:szCs w:val="20"/>
+                <w:lang w:eastAsia="en-US"/>
+              </w:rPr>
+              <w:t>Planete</w:t>
+            </w:r>
+            <w:proofErr w:type="spellEnd"/>
+          </w:p>
         </w:tc>
       </w:tr>
       <w:tr>
@@ -521,23 +617,104 @@
         <w:tc>
           <w:tcPr>
             <w:tcW w:w="5056" w:type="dxa"/>
-          </w:tcPr>
-          <w:p/>
-          <w:p/>
-        </w:tc>
-        <w:tc>
-          <w:tcPr>
-            <w:tcW w:w="5056" w:type="dxa"/>
+            <w:tcBorders>
+              <w:top w:val="single" w:sz="4" w:space="0" w:color="auto"/>
+              <w:left w:val="single" w:sz="4" w:space="0" w:color="auto"/>
+              <w:bottom w:val="single" w:sz="4" w:space="0" w:color="auto"/>
+              <w:right w:val="single" w:sz="4" w:space="0" w:color="auto"/>
+            </w:tcBorders>
+          </w:tcPr>
+          <w:p>
+            <w:pPr>
+              <w:rPr>
+                <w:rFonts w:cs="Courier New"/>
+                <w:b/>
+                <w:szCs w:val="20"/>
+                <w:lang w:eastAsia="en-US"/>
+              </w:rPr>
+            </w:pPr>
+          </w:p>
+          <w:p>
+            <w:pPr>
+              <w:rPr>
+                <w:rFonts w:cs="Courier New"/>
+                <w:b/>
+                <w:szCs w:val="20"/>
+                <w:lang w:eastAsia="en-US"/>
+              </w:rPr>
+            </w:pPr>
+            <w:proofErr w:type="spellStart"/>
+            <w:proofErr w:type="gramStart"/>
+            <w:r>
+              <w:rPr>
+                <w:rFonts w:cs="Courier New"/>
+                <w:b/>
+                <w:szCs w:val="20"/>
+                <w:lang w:eastAsia="en-US"/>
+              </w:rPr>
+              <w:t>CreePlanete</w:t>
+            </w:r>
+            <w:proofErr w:type="spellEnd"/>
+            <w:r>
+              <w:rPr>
+                <w:rFonts w:cs="Courier New"/>
+                <w:b/>
+                <w:szCs w:val="20"/>
+                <w:lang w:eastAsia="en-US"/>
+              </w:rPr>
+              <w:t>()</w:t>
+            </w:r>
+            <w:proofErr w:type="gramEnd"/>
+          </w:p>
+          <w:p>
+            <w:pPr>
+              <w:rPr>
+                <w:rFonts w:cs="Courier New"/>
+                <w:b/>
+                <w:szCs w:val="20"/>
+                <w:lang w:eastAsia="en-US"/>
+              </w:rPr>
+            </w:pPr>
+          </w:p>
+        </w:tc>
+        <w:tc>
+          <w:tcPr>
+            <w:tcW w:w="0" w:type="auto"/>
             <w:vMerge/>
-          </w:tcPr>
-          <w:p/>
+            <w:tcBorders>
+              <w:top w:val="single" w:sz="4" w:space="0" w:color="auto"/>
+              <w:left w:val="single" w:sz="4" w:space="0" w:color="auto"/>
+              <w:bottom w:val="single" w:sz="4" w:space="0" w:color="auto"/>
+              <w:right w:val="single" w:sz="4" w:space="0" w:color="auto"/>
+            </w:tcBorders>
+            <w:vAlign w:val="center"/>
+            <w:hideMark/>
+          </w:tcPr>
+          <w:p>
+            <w:pPr>
+              <w:rPr>
+                <w:rFonts w:cs="Courier New"/>
+                <w:b/>
+                <w:szCs w:val="20"/>
+                <w:lang w:eastAsia="en-US"/>
+              </w:rPr>
+            </w:pPr>
+          </w:p>
         </w:tc>
       </w:tr>
     </w:tbl>
-    <w:p/>
+    <w:p>
+      <w:pPr>
+        <w:rPr>
+          <w:rFonts w:cs="Courier New"/>
+          <w:b/>
+          <w:szCs w:val="20"/>
+        </w:rPr>
+      </w:pPr>
+    </w:p>
     <w:tbl>
       <w:tblPr>
-        <w:tblStyle w:val="Grilledutableau"/>
+        <w:tblStyle w:val="TableGrid"/>
         <w:tblW w:w="0" w:type="auto"/>
         <w:tblLook w:val="04A0" w:firstRow="1" w:lastRow="0" w:firstColumn="1" w:lastColumn="0" w:noHBand="0" w:noVBand="1"/>
       </w:tblPr>
@@ -552,15 +729,88 @@
         <w:tc>
           <w:tcPr>
             <w:tcW w:w="5056" w:type="dxa"/>
-          </w:tcPr>
-          <w:p/>
+            <w:tcBorders>
+              <w:top w:val="single" w:sz="4" w:space="0" w:color="auto"/>
+              <w:left w:val="single" w:sz="4" w:space="0" w:color="auto"/>
+              <w:bottom w:val="single" w:sz="4" w:space="0" w:color="auto"/>
+              <w:right w:val="single" w:sz="4" w:space="0" w:color="auto"/>
+            </w:tcBorders>
+            <w:hideMark/>
+          </w:tcPr>
+          <w:p>
+            <w:pPr>
+              <w:rPr>
+                <w:rFonts w:cs="Courier New"/>
+                <w:b/>
+                <w:szCs w:val="20"/>
+                <w:lang w:eastAsia="en-US"/>
+              </w:rPr>
+            </w:pPr>
+            <w:proofErr w:type="spellStart"/>
+            <w:r>
+              <w:rPr>
+                <w:rFonts w:cs="Courier New"/>
+                <w:b/>
+                <w:szCs w:val="20"/>
+                <w:lang w:eastAsia="en-US"/>
+              </w:rPr>
+              <w:t>Planete</w:t>
+            </w:r>
+            <w:proofErr w:type="spellEnd"/>
+          </w:p>
         </w:tc>
         <w:tc>
           <w:tcPr>
             <w:tcW w:w="5056" w:type="dxa"/>
             <w:vMerge w:val="restart"/>
-          </w:tcPr>
-          <w:p/>
+            <w:tcBorders>
+              <w:top w:val="single" w:sz="4" w:space="0" w:color="auto"/>
+              <w:left w:val="single" w:sz="4" w:space="0" w:color="auto"/>
+              <w:bottom w:val="single" w:sz="4" w:space="0" w:color="auto"/>
+              <w:right w:val="single" w:sz="4" w:space="0" w:color="auto"/>
+            </w:tcBorders>
+            <w:hideMark/>
+          </w:tcPr>
+          <w:p>
+            <w:pPr>
+              <w:rPr>
+                <w:rFonts w:cs="Courier New"/>
+                <w:b/>
+                <w:szCs w:val="20"/>
+                <w:lang w:eastAsia="en-US"/>
+              </w:rPr>
+            </w:pPr>
+            <w:proofErr w:type="spellStart"/>
+            <w:r>
+              <w:rPr>
+                <w:rFonts w:cs="Courier New"/>
+                <w:b/>
+                <w:szCs w:val="20"/>
+                <w:lang w:eastAsia="en-US"/>
+              </w:rPr>
+              <w:t>Modele</w:t>
+            </w:r>
+            <w:proofErr w:type="spellEnd"/>
+          </w:p>
+          <w:p>
+            <w:pPr>
+              <w:rPr>
+                <w:rFonts w:cs="Courier New"/>
+                <w:b/>
+                <w:szCs w:val="20"/>
+                <w:lang w:eastAsia="en-US"/>
+              </w:rPr>
+            </w:pPr>
+            <w:r>
+              <w:rPr>
+                <w:rFonts w:cs="Courier New"/>
+                <w:b/>
+                <w:szCs w:val="20"/>
+                <w:lang w:eastAsia="en-US"/>
+              </w:rPr>
+              <w:t>Etoile</w:t>
+            </w:r>
+          </w:p>
         </w:tc>
       </w:tr>
       <w:tr>
@@ -570,25 +820,3712 @@
         <w:tc>
           <w:tcPr>
             <w:tcW w:w="5056" w:type="dxa"/>
-          </w:tcPr>
-          <w:p/>
-        </w:tc>
-        <w:tc>
-          <w:tcPr>
-            <w:tcW w:w="5056" w:type="dxa"/>
+            <w:tcBorders>
+              <w:top w:val="single" w:sz="4" w:space="0" w:color="auto"/>
+              <w:left w:val="single" w:sz="4" w:space="0" w:color="auto"/>
+              <w:bottom w:val="single" w:sz="4" w:space="0" w:color="auto"/>
+              <w:right w:val="single" w:sz="4" w:space="0" w:color="auto"/>
+            </w:tcBorders>
+          </w:tcPr>
+          <w:p>
+            <w:pPr>
+              <w:rPr>
+                <w:rFonts w:cs="Courier New"/>
+                <w:b/>
+                <w:szCs w:val="20"/>
+                <w:lang w:eastAsia="en-US"/>
+              </w:rPr>
+            </w:pPr>
+          </w:p>
+        </w:tc>
+        <w:tc>
+          <w:tcPr>
+            <w:tcW w:w="0" w:type="auto"/>
             <w:vMerge/>
-          </w:tcPr>
-          <w:p/>
+            <w:tcBorders>
+              <w:top w:val="single" w:sz="4" w:space="0" w:color="auto"/>
+              <w:left w:val="single" w:sz="4" w:space="0" w:color="auto"/>
+              <w:bottom w:val="single" w:sz="4" w:space="0" w:color="auto"/>
+              <w:right w:val="single" w:sz="4" w:space="0" w:color="auto"/>
+            </w:tcBorders>
+            <w:vAlign w:val="center"/>
+            <w:hideMark/>
+          </w:tcPr>
+          <w:p>
+            <w:pPr>
+              <w:rPr>
+                <w:rFonts w:cs="Courier New"/>
+                <w:b/>
+                <w:szCs w:val="20"/>
+                <w:lang w:eastAsia="en-US"/>
+              </w:rPr>
+            </w:pPr>
+          </w:p>
         </w:tc>
       </w:tr>
     </w:tbl>
-    <w:p/>
-    <w:p/>
-    <w:p/>
-    <w:p/>
-    <w:p/>
-    <w:p/>
-    <w:p/>
+    <w:p>
+      <w:pPr>
+        <w:rPr>
+          <w:rFonts w:cs="Courier New"/>
+          <w:b/>
+          <w:szCs w:val="20"/>
+        </w:rPr>
+      </w:pPr>
+    </w:p>
+    <w:p>
+      <w:pPr>
+        <w:rPr>
+          <w:rFonts w:cs="Courier New"/>
+          <w:b/>
+          <w:szCs w:val="20"/>
+        </w:rPr>
+      </w:pPr>
+    </w:p>
+    <w:tbl>
+      <w:tblPr>
+        <w:tblStyle w:val="TableGrid"/>
+        <w:tblW w:w="0" w:type="auto"/>
+        <w:tblLook w:val="04A0" w:firstRow="1" w:lastRow="0" w:firstColumn="1" w:lastColumn="0" w:noHBand="0" w:noVBand="1"/>
+      </w:tblPr>
+      <w:tblGrid>
+        <w:gridCol w:w="5056"/>
+        <w:gridCol w:w="5056"/>
+      </w:tblGrid>
+      <w:tr>
+        <w:trPr>
+          <w:trHeight w:val="549"/>
+        </w:trPr>
+        <w:tc>
+          <w:tcPr>
+            <w:tcW w:w="5056" w:type="dxa"/>
+            <w:tcBorders>
+              <w:top w:val="single" w:sz="4" w:space="0" w:color="auto"/>
+              <w:left w:val="single" w:sz="4" w:space="0" w:color="auto"/>
+              <w:bottom w:val="single" w:sz="4" w:space="0" w:color="auto"/>
+              <w:right w:val="single" w:sz="4" w:space="0" w:color="auto"/>
+            </w:tcBorders>
+            <w:hideMark/>
+          </w:tcPr>
+          <w:p>
+            <w:pPr>
+              <w:rPr>
+                <w:rFonts w:cs="Courier New"/>
+                <w:b/>
+                <w:szCs w:val="20"/>
+                <w:lang w:eastAsia="en-US"/>
+              </w:rPr>
+            </w:pPr>
+            <w:proofErr w:type="spellStart"/>
+            <w:r>
+              <w:rPr>
+                <w:rFonts w:cs="Courier New"/>
+                <w:b/>
+                <w:szCs w:val="20"/>
+                <w:lang w:eastAsia="en-US"/>
+              </w:rPr>
+              <w:t>Civ</w:t>
+            </w:r>
+            <w:proofErr w:type="spellEnd"/>
+          </w:p>
+        </w:tc>
+        <w:tc>
+          <w:tcPr>
+            <w:tcW w:w="5056" w:type="dxa"/>
+            <w:vMerge w:val="restart"/>
+            <w:tcBorders>
+              <w:top w:val="single" w:sz="4" w:space="0" w:color="auto"/>
+              <w:left w:val="single" w:sz="4" w:space="0" w:color="auto"/>
+              <w:bottom w:val="single" w:sz="4" w:space="0" w:color="auto"/>
+              <w:right w:val="single" w:sz="4" w:space="0" w:color="auto"/>
+            </w:tcBorders>
+            <w:hideMark/>
+          </w:tcPr>
+          <w:p>
+            <w:pPr>
+              <w:rPr>
+                <w:rFonts w:cs="Courier New"/>
+                <w:b/>
+                <w:szCs w:val="20"/>
+                <w:lang w:eastAsia="en-US"/>
+              </w:rPr>
+            </w:pPr>
+            <w:proofErr w:type="spellStart"/>
+            <w:r>
+              <w:rPr>
+                <w:rFonts w:cs="Courier New"/>
+                <w:b/>
+                <w:szCs w:val="20"/>
+                <w:lang w:eastAsia="en-US"/>
+              </w:rPr>
+              <w:t>Modele</w:t>
+            </w:r>
+            <w:proofErr w:type="spellEnd"/>
+          </w:p>
+          <w:p>
+            <w:pPr>
+              <w:rPr>
+                <w:rFonts w:cs="Courier New"/>
+                <w:b/>
+                <w:szCs w:val="20"/>
+                <w:lang w:eastAsia="en-US"/>
+              </w:rPr>
+            </w:pPr>
+            <w:proofErr w:type="spellStart"/>
+            <w:r>
+              <w:rPr>
+                <w:rFonts w:cs="Courier New"/>
+                <w:b/>
+                <w:szCs w:val="20"/>
+                <w:lang w:eastAsia="en-US"/>
+              </w:rPr>
+              <w:t>Planete</w:t>
+            </w:r>
+            <w:proofErr w:type="spellEnd"/>
+          </w:p>
+        </w:tc>
+      </w:tr>
+      <w:tr>
+        <w:trPr>
+          <w:trHeight w:val="864"/>
+        </w:trPr>
+        <w:tc>
+          <w:tcPr>
+            <w:tcW w:w="5056" w:type="dxa"/>
+            <w:tcBorders>
+              <w:top w:val="single" w:sz="4" w:space="0" w:color="auto"/>
+              <w:left w:val="single" w:sz="4" w:space="0" w:color="auto"/>
+              <w:bottom w:val="single" w:sz="4" w:space="0" w:color="auto"/>
+              <w:right w:val="single" w:sz="4" w:space="0" w:color="auto"/>
+            </w:tcBorders>
+            <w:hideMark/>
+          </w:tcPr>
+          <w:p>
+            <w:pPr>
+              <w:rPr>
+                <w:rFonts w:cs="Courier New"/>
+                <w:b/>
+                <w:szCs w:val="20"/>
+                <w:lang w:eastAsia="en-US"/>
+              </w:rPr>
+            </w:pPr>
+            <w:proofErr w:type="spellStart"/>
+            <w:proofErr w:type="gramStart"/>
+            <w:r>
+              <w:rPr>
+                <w:rFonts w:cs="Courier New"/>
+                <w:b/>
+                <w:szCs w:val="20"/>
+                <w:lang w:eastAsia="en-US"/>
+              </w:rPr>
+              <w:t>ChangeCible</w:t>
+            </w:r>
+            <w:proofErr w:type="spellEnd"/>
+            <w:r>
+              <w:rPr>
+                <w:rFonts w:cs="Courier New"/>
+                <w:b/>
+                <w:szCs w:val="20"/>
+                <w:lang w:eastAsia="en-US"/>
+              </w:rPr>
+              <w:t>()</w:t>
+            </w:r>
+            <w:proofErr w:type="gramEnd"/>
+          </w:p>
+          <w:p>
+            <w:pPr>
+              <w:rPr>
+                <w:rFonts w:cs="Courier New"/>
+                <w:b/>
+                <w:szCs w:val="20"/>
+                <w:lang w:eastAsia="en-US"/>
+              </w:rPr>
+            </w:pPr>
+            <w:proofErr w:type="spellStart"/>
+            <w:proofErr w:type="gramStart"/>
+            <w:r>
+              <w:rPr>
+                <w:rFonts w:cs="Courier New"/>
+                <w:b/>
+                <w:szCs w:val="20"/>
+                <w:lang w:eastAsia="en-US"/>
+              </w:rPr>
+              <w:t>prochainAction</w:t>
+            </w:r>
+            <w:proofErr w:type="spellEnd"/>
+            <w:r>
+              <w:rPr>
+                <w:rFonts w:cs="Courier New"/>
+                <w:b/>
+                <w:szCs w:val="20"/>
+                <w:lang w:eastAsia="en-US"/>
+              </w:rPr>
+              <w:t>()</w:t>
+            </w:r>
+            <w:proofErr w:type="gramEnd"/>
+          </w:p>
+          <w:p>
+            <w:pPr>
+              <w:rPr>
+                <w:rFonts w:cs="Courier New"/>
+                <w:b/>
+                <w:szCs w:val="20"/>
+                <w:lang w:eastAsia="en-US"/>
+              </w:rPr>
+            </w:pPr>
+            <w:proofErr w:type="spellStart"/>
+            <w:proofErr w:type="gramStart"/>
+            <w:r>
+              <w:rPr>
+                <w:rFonts w:cs="Courier New"/>
+                <w:b/>
+                <w:szCs w:val="20"/>
+                <w:lang w:eastAsia="en-US"/>
+              </w:rPr>
+              <w:t>evalueAction</w:t>
+            </w:r>
+            <w:proofErr w:type="spellEnd"/>
+            <w:r>
+              <w:rPr>
+                <w:rFonts w:cs="Courier New"/>
+                <w:b/>
+                <w:szCs w:val="20"/>
+                <w:lang w:eastAsia="en-US"/>
+              </w:rPr>
+              <w:t>(</w:t>
+            </w:r>
+            <w:proofErr w:type="gramEnd"/>
+            <w:r>
+              <w:rPr>
+                <w:rFonts w:cs="Courier New"/>
+                <w:b/>
+                <w:szCs w:val="20"/>
+                <w:lang w:eastAsia="en-US"/>
+              </w:rPr>
+              <w:t>)</w:t>
+            </w:r>
+          </w:p>
+        </w:tc>
+        <w:tc>
+          <w:tcPr>
+            <w:tcW w:w="0" w:type="auto"/>
+            <w:vMerge/>
+            <w:tcBorders>
+              <w:top w:val="single" w:sz="4" w:space="0" w:color="auto"/>
+              <w:left w:val="single" w:sz="4" w:space="0" w:color="auto"/>
+              <w:bottom w:val="single" w:sz="4" w:space="0" w:color="auto"/>
+              <w:right w:val="single" w:sz="4" w:space="0" w:color="auto"/>
+            </w:tcBorders>
+            <w:vAlign w:val="center"/>
+            <w:hideMark/>
+          </w:tcPr>
+          <w:p>
+            <w:pPr>
+              <w:rPr>
+                <w:rFonts w:cs="Courier New"/>
+                <w:b/>
+                <w:szCs w:val="20"/>
+                <w:lang w:eastAsia="en-US"/>
+              </w:rPr>
+            </w:pPr>
+          </w:p>
+        </w:tc>
+      </w:tr>
+    </w:tbl>
+    <w:p>
+      <w:pPr>
+        <w:rPr>
+          <w:rFonts w:cs="Courier New"/>
+          <w:b/>
+          <w:szCs w:val="20"/>
+        </w:rPr>
+      </w:pPr>
+    </w:p>
+    <w:tbl>
+      <w:tblPr>
+        <w:tblStyle w:val="TableGrid"/>
+        <w:tblW w:w="0" w:type="auto"/>
+        <w:tblLook w:val="04A0" w:firstRow="1" w:lastRow="0" w:firstColumn="1" w:lastColumn="0" w:noHBand="0" w:noVBand="1"/>
+      </w:tblPr>
+      <w:tblGrid>
+        <w:gridCol w:w="5056"/>
+        <w:gridCol w:w="5056"/>
+      </w:tblGrid>
+      <w:tr>
+        <w:trPr>
+          <w:trHeight w:val="549"/>
+        </w:trPr>
+        <w:tc>
+          <w:tcPr>
+            <w:tcW w:w="5056" w:type="dxa"/>
+            <w:tcBorders>
+              <w:top w:val="single" w:sz="4" w:space="0" w:color="auto"/>
+              <w:left w:val="single" w:sz="4" w:space="0" w:color="auto"/>
+              <w:bottom w:val="single" w:sz="4" w:space="0" w:color="auto"/>
+              <w:right w:val="single" w:sz="4" w:space="0" w:color="auto"/>
+            </w:tcBorders>
+            <w:hideMark/>
+          </w:tcPr>
+          <w:p>
+            <w:pPr>
+              <w:rPr>
+                <w:rFonts w:cs="Courier New"/>
+                <w:b/>
+                <w:szCs w:val="20"/>
+                <w:lang w:eastAsia="en-US"/>
+              </w:rPr>
+            </w:pPr>
+            <w:r>
+              <w:rPr>
+                <w:rFonts w:cs="Courier New"/>
+                <w:b/>
+                <w:szCs w:val="20"/>
+                <w:lang w:eastAsia="en-US"/>
+              </w:rPr>
+              <w:t>Station</w:t>
+            </w:r>
+          </w:p>
+        </w:tc>
+        <w:tc>
+          <w:tcPr>
+            <w:tcW w:w="5056" w:type="dxa"/>
+            <w:vMerge w:val="restart"/>
+            <w:tcBorders>
+              <w:top w:val="single" w:sz="4" w:space="0" w:color="auto"/>
+              <w:left w:val="single" w:sz="4" w:space="0" w:color="auto"/>
+              <w:bottom w:val="single" w:sz="4" w:space="0" w:color="auto"/>
+              <w:right w:val="single" w:sz="4" w:space="0" w:color="auto"/>
+            </w:tcBorders>
+            <w:hideMark/>
+          </w:tcPr>
+          <w:p>
+            <w:pPr>
+              <w:rPr>
+                <w:rFonts w:cs="Courier New"/>
+                <w:b/>
+                <w:szCs w:val="20"/>
+                <w:lang w:eastAsia="en-US"/>
+              </w:rPr>
+            </w:pPr>
+            <w:proofErr w:type="spellStart"/>
+            <w:r>
+              <w:rPr>
+                <w:rFonts w:cs="Courier New"/>
+                <w:b/>
+                <w:szCs w:val="20"/>
+                <w:lang w:eastAsia="en-US"/>
+              </w:rPr>
+              <w:t>Modele</w:t>
+            </w:r>
+            <w:proofErr w:type="spellEnd"/>
+          </w:p>
+          <w:p>
+            <w:pPr>
+              <w:rPr>
+                <w:rFonts w:cs="Courier New"/>
+                <w:b/>
+                <w:szCs w:val="20"/>
+                <w:lang w:eastAsia="en-US"/>
+              </w:rPr>
+            </w:pPr>
+            <w:proofErr w:type="spellStart"/>
+            <w:r>
+              <w:rPr>
+                <w:rFonts w:cs="Courier New"/>
+                <w:b/>
+                <w:szCs w:val="20"/>
+                <w:lang w:eastAsia="en-US"/>
+              </w:rPr>
+              <w:t>Planete</w:t>
+            </w:r>
+            <w:proofErr w:type="spellEnd"/>
+          </w:p>
+        </w:tc>
+      </w:tr>
+      <w:tr>
+        <w:trPr>
+          <w:trHeight w:val="864"/>
+        </w:trPr>
+        <w:tc>
+          <w:tcPr>
+            <w:tcW w:w="5056" w:type="dxa"/>
+            <w:tcBorders>
+              <w:top w:val="single" w:sz="4" w:space="0" w:color="auto"/>
+              <w:left w:val="single" w:sz="4" w:space="0" w:color="auto"/>
+              <w:bottom w:val="single" w:sz="4" w:space="0" w:color="auto"/>
+              <w:right w:val="single" w:sz="4" w:space="0" w:color="auto"/>
+            </w:tcBorders>
+            <w:hideMark/>
+          </w:tcPr>
+          <w:p>
+            <w:pPr>
+              <w:rPr>
+                <w:rFonts w:cs="Courier New"/>
+                <w:b/>
+                <w:szCs w:val="20"/>
+                <w:lang w:eastAsia="en-US"/>
+              </w:rPr>
+            </w:pPr>
+            <w:proofErr w:type="spellStart"/>
+            <w:r>
+              <w:rPr>
+                <w:rFonts w:cs="Courier New"/>
+                <w:b/>
+                <w:szCs w:val="20"/>
+                <w:lang w:eastAsia="en-US"/>
+              </w:rPr>
+              <w:t>ProchaineAction</w:t>
+            </w:r>
+            <w:proofErr w:type="spellEnd"/>
+          </w:p>
+        </w:tc>
+        <w:tc>
+          <w:tcPr>
+            <w:tcW w:w="0" w:type="auto"/>
+            <w:vMerge/>
+            <w:tcBorders>
+              <w:top w:val="single" w:sz="4" w:space="0" w:color="auto"/>
+              <w:left w:val="single" w:sz="4" w:space="0" w:color="auto"/>
+              <w:bottom w:val="single" w:sz="4" w:space="0" w:color="auto"/>
+              <w:right w:val="single" w:sz="4" w:space="0" w:color="auto"/>
+            </w:tcBorders>
+            <w:vAlign w:val="center"/>
+            <w:hideMark/>
+          </w:tcPr>
+          <w:p>
+            <w:pPr>
+              <w:rPr>
+                <w:rFonts w:cs="Courier New"/>
+                <w:b/>
+                <w:szCs w:val="20"/>
+                <w:lang w:eastAsia="en-US"/>
+              </w:rPr>
+            </w:pPr>
+          </w:p>
+        </w:tc>
+      </w:tr>
+    </w:tbl>
+    <w:p>
+      <w:pPr>
+        <w:rPr>
+          <w:rFonts w:cs="Courier New"/>
+          <w:b/>
+          <w:szCs w:val="20"/>
+        </w:rPr>
+      </w:pPr>
+    </w:p>
+    <w:tbl>
+      <w:tblPr>
+        <w:tblStyle w:val="TableGrid"/>
+        <w:tblW w:w="0" w:type="auto"/>
+        <w:tblLook w:val="04A0" w:firstRow="1" w:lastRow="0" w:firstColumn="1" w:lastColumn="0" w:noHBand="0" w:noVBand="1"/>
+      </w:tblPr>
+      <w:tblGrid>
+        <w:gridCol w:w="5056"/>
+        <w:gridCol w:w="5056"/>
+      </w:tblGrid>
+      <w:tr>
+        <w:trPr>
+          <w:trHeight w:val="549"/>
+        </w:trPr>
+        <w:tc>
+          <w:tcPr>
+            <w:tcW w:w="5056" w:type="dxa"/>
+            <w:tcBorders>
+              <w:top w:val="single" w:sz="4" w:space="0" w:color="auto"/>
+              <w:left w:val="single" w:sz="4" w:space="0" w:color="auto"/>
+              <w:bottom w:val="single" w:sz="4" w:space="0" w:color="auto"/>
+              <w:right w:val="single" w:sz="4" w:space="0" w:color="auto"/>
+            </w:tcBorders>
+            <w:hideMark/>
+          </w:tcPr>
+          <w:p>
+            <w:pPr>
+              <w:rPr>
+                <w:rFonts w:cs="Courier New"/>
+                <w:b/>
+                <w:szCs w:val="20"/>
+                <w:lang w:eastAsia="en-US"/>
+              </w:rPr>
+            </w:pPr>
+            <w:r>
+              <w:rPr>
+                <w:rFonts w:cs="Courier New"/>
+                <w:b/>
+                <w:szCs w:val="20"/>
+                <w:lang w:eastAsia="en-US"/>
+              </w:rPr>
+              <w:t>Vaisseau</w:t>
+            </w:r>
+          </w:p>
+        </w:tc>
+        <w:tc>
+          <w:tcPr>
+            <w:tcW w:w="5056" w:type="dxa"/>
+            <w:vMerge w:val="restart"/>
+            <w:tcBorders>
+              <w:top w:val="single" w:sz="4" w:space="0" w:color="auto"/>
+              <w:left w:val="single" w:sz="4" w:space="0" w:color="auto"/>
+              <w:bottom w:val="single" w:sz="4" w:space="0" w:color="auto"/>
+              <w:right w:val="single" w:sz="4" w:space="0" w:color="auto"/>
+            </w:tcBorders>
+            <w:hideMark/>
+          </w:tcPr>
+          <w:p>
+            <w:pPr>
+              <w:rPr>
+                <w:rFonts w:cs="Courier New"/>
+                <w:b/>
+                <w:szCs w:val="20"/>
+                <w:lang w:eastAsia="en-US"/>
+              </w:rPr>
+            </w:pPr>
+            <w:proofErr w:type="spellStart"/>
+            <w:r>
+              <w:rPr>
+                <w:rFonts w:cs="Courier New"/>
+                <w:b/>
+                <w:szCs w:val="20"/>
+                <w:lang w:eastAsia="en-US"/>
+              </w:rPr>
+              <w:t>Modele</w:t>
+            </w:r>
+            <w:proofErr w:type="spellEnd"/>
+          </w:p>
+        </w:tc>
+      </w:tr>
+      <w:tr>
+        <w:trPr>
+          <w:trHeight w:val="864"/>
+        </w:trPr>
+        <w:tc>
+          <w:tcPr>
+            <w:tcW w:w="5056" w:type="dxa"/>
+            <w:tcBorders>
+              <w:top w:val="single" w:sz="4" w:space="0" w:color="auto"/>
+              <w:left w:val="single" w:sz="4" w:space="0" w:color="auto"/>
+              <w:bottom w:val="single" w:sz="4" w:space="0" w:color="auto"/>
+              <w:right w:val="single" w:sz="4" w:space="0" w:color="auto"/>
+            </w:tcBorders>
+            <w:hideMark/>
+          </w:tcPr>
+          <w:p>
+            <w:pPr>
+              <w:rPr>
+                <w:rFonts w:cs="Courier New"/>
+                <w:b/>
+                <w:szCs w:val="20"/>
+                <w:lang w:eastAsia="en-US"/>
+              </w:rPr>
+            </w:pPr>
+            <w:proofErr w:type="spellStart"/>
+            <w:proofErr w:type="gramStart"/>
+            <w:r>
+              <w:rPr>
+                <w:rFonts w:cs="Courier New"/>
+                <w:b/>
+                <w:szCs w:val="20"/>
+                <w:lang w:eastAsia="en-US"/>
+              </w:rPr>
+              <w:t>changeCible</w:t>
+            </w:r>
+            <w:proofErr w:type="spellEnd"/>
+            <w:r>
+              <w:rPr>
+                <w:rFonts w:cs="Courier New"/>
+                <w:b/>
+                <w:szCs w:val="20"/>
+                <w:lang w:eastAsia="en-US"/>
+              </w:rPr>
+              <w:t>()</w:t>
+            </w:r>
+            <w:proofErr w:type="gramEnd"/>
+          </w:p>
+          <w:p>
+            <w:pPr>
+              <w:rPr>
+                <w:rFonts w:cs="Courier New"/>
+                <w:b/>
+                <w:szCs w:val="20"/>
+                <w:lang w:eastAsia="en-US"/>
+              </w:rPr>
+            </w:pPr>
+            <w:proofErr w:type="spellStart"/>
+            <w:proofErr w:type="gramStart"/>
+            <w:r>
+              <w:rPr>
+                <w:rFonts w:cs="Courier New"/>
+                <w:b/>
+                <w:szCs w:val="20"/>
+                <w:lang w:eastAsia="en-US"/>
+              </w:rPr>
+              <w:t>bougerVaisseau</w:t>
+            </w:r>
+            <w:proofErr w:type="spellEnd"/>
+            <w:r>
+              <w:rPr>
+                <w:rFonts w:cs="Courier New"/>
+                <w:b/>
+                <w:szCs w:val="20"/>
+                <w:lang w:eastAsia="en-US"/>
+              </w:rPr>
+              <w:t>()</w:t>
+            </w:r>
+            <w:proofErr w:type="gramEnd"/>
+          </w:p>
+          <w:p>
+            <w:pPr>
+              <w:rPr>
+                <w:rFonts w:cs="Courier New"/>
+                <w:b/>
+                <w:szCs w:val="20"/>
+                <w:lang w:eastAsia="en-US"/>
+              </w:rPr>
+            </w:pPr>
+            <w:proofErr w:type="spellStart"/>
+            <w:proofErr w:type="gramStart"/>
+            <w:r>
+              <w:rPr>
+                <w:rFonts w:cs="Courier New"/>
+                <w:b/>
+                <w:szCs w:val="20"/>
+                <w:lang w:eastAsia="en-US"/>
+              </w:rPr>
+              <w:t>prochaineAction</w:t>
+            </w:r>
+            <w:proofErr w:type="spellEnd"/>
+            <w:r>
+              <w:rPr>
+                <w:rFonts w:cs="Courier New"/>
+                <w:b/>
+                <w:szCs w:val="20"/>
+                <w:lang w:eastAsia="en-US"/>
+              </w:rPr>
+              <w:t>(</w:t>
+            </w:r>
+            <w:proofErr w:type="gramEnd"/>
+            <w:r>
+              <w:rPr>
+                <w:rFonts w:cs="Courier New"/>
+                <w:b/>
+                <w:szCs w:val="20"/>
+                <w:lang w:eastAsia="en-US"/>
+              </w:rPr>
+              <w:t>)</w:t>
+            </w:r>
+          </w:p>
+        </w:tc>
+        <w:tc>
+          <w:tcPr>
+            <w:tcW w:w="0" w:type="auto"/>
+            <w:vMerge/>
+            <w:tcBorders>
+              <w:top w:val="single" w:sz="4" w:space="0" w:color="auto"/>
+              <w:left w:val="single" w:sz="4" w:space="0" w:color="auto"/>
+              <w:bottom w:val="single" w:sz="4" w:space="0" w:color="auto"/>
+              <w:right w:val="single" w:sz="4" w:space="0" w:color="auto"/>
+            </w:tcBorders>
+            <w:vAlign w:val="center"/>
+            <w:hideMark/>
+          </w:tcPr>
+          <w:p>
+            <w:pPr>
+              <w:rPr>
+                <w:rFonts w:cs="Courier New"/>
+                <w:b/>
+                <w:szCs w:val="20"/>
+                <w:lang w:eastAsia="en-US"/>
+              </w:rPr>
+            </w:pPr>
+          </w:p>
+        </w:tc>
+      </w:tr>
+    </w:tbl>
+    <w:p>
+      <w:pPr>
+        <w:rPr>
+          <w:rFonts w:cs="Courier New"/>
+          <w:b/>
+          <w:szCs w:val="20"/>
+        </w:rPr>
+      </w:pPr>
+    </w:p>
+    <w:p>
+      <w:pPr>
+        <w:rPr>
+          <w:rFonts w:cs="Courier New"/>
+          <w:b/>
+          <w:szCs w:val="20"/>
+        </w:rPr>
+      </w:pPr>
+    </w:p>
+    <w:p>
+      <w:pPr>
+        <w:rPr>
+          <w:rFonts w:cs="Courier New"/>
+          <w:b/>
+          <w:szCs w:val="20"/>
+        </w:rPr>
+      </w:pPr>
+    </w:p>
+    <w:tbl>
+      <w:tblPr>
+        <w:tblStyle w:val="TableGrid"/>
+        <w:tblW w:w="0" w:type="auto"/>
+        <w:tblLook w:val="04A0" w:firstRow="1" w:lastRow="0" w:firstColumn="1" w:lastColumn="0" w:noHBand="0" w:noVBand="1"/>
+      </w:tblPr>
+      <w:tblGrid>
+        <w:gridCol w:w="5056"/>
+        <w:gridCol w:w="5056"/>
+      </w:tblGrid>
+      <w:tr>
+        <w:trPr>
+          <w:trHeight w:val="549"/>
+        </w:trPr>
+        <w:tc>
+          <w:tcPr>
+            <w:tcW w:w="5056" w:type="dxa"/>
+            <w:tcBorders>
+              <w:top w:val="single" w:sz="4" w:space="0" w:color="auto"/>
+              <w:left w:val="single" w:sz="4" w:space="0" w:color="auto"/>
+              <w:bottom w:val="single" w:sz="4" w:space="0" w:color="auto"/>
+              <w:right w:val="single" w:sz="4" w:space="0" w:color="auto"/>
+            </w:tcBorders>
+            <w:hideMark/>
+          </w:tcPr>
+          <w:p>
+            <w:pPr>
+              <w:rPr>
+                <w:rFonts w:cs="Courier New"/>
+                <w:b/>
+                <w:szCs w:val="20"/>
+                <w:lang w:eastAsia="en-US"/>
+              </w:rPr>
+            </w:pPr>
+            <w:proofErr w:type="spellStart"/>
+            <w:r>
+              <w:rPr>
+                <w:rFonts w:cs="Courier New"/>
+                <w:b/>
+                <w:szCs w:val="20"/>
+                <w:lang w:eastAsia="en-US"/>
+              </w:rPr>
+              <w:t>Modele</w:t>
+            </w:r>
+            <w:proofErr w:type="spellEnd"/>
+          </w:p>
+        </w:tc>
+        <w:tc>
+          <w:tcPr>
+            <w:tcW w:w="5056" w:type="dxa"/>
+            <w:vMerge w:val="restart"/>
+            <w:tcBorders>
+              <w:top w:val="single" w:sz="4" w:space="0" w:color="auto"/>
+              <w:left w:val="single" w:sz="4" w:space="0" w:color="auto"/>
+              <w:bottom w:val="single" w:sz="4" w:space="0" w:color="auto"/>
+              <w:right w:val="single" w:sz="4" w:space="0" w:color="auto"/>
+            </w:tcBorders>
+            <w:hideMark/>
+          </w:tcPr>
+          <w:p>
+            <w:pPr>
+              <w:rPr>
+                <w:rFonts w:cs="Courier New"/>
+                <w:b/>
+                <w:szCs w:val="20"/>
+                <w:lang w:eastAsia="en-US"/>
+              </w:rPr>
+            </w:pPr>
+            <w:proofErr w:type="spellStart"/>
+            <w:r>
+              <w:rPr>
+                <w:rFonts w:cs="Courier New"/>
+                <w:b/>
+                <w:szCs w:val="20"/>
+                <w:lang w:eastAsia="en-US"/>
+              </w:rPr>
+              <w:t>Controleur</w:t>
+            </w:r>
+            <w:proofErr w:type="spellEnd"/>
+          </w:p>
+        </w:tc>
+      </w:tr>
+      <w:tr>
+        <w:trPr>
+          <w:trHeight w:val="864"/>
+        </w:trPr>
+        <w:tc>
+          <w:tcPr>
+            <w:tcW w:w="5056" w:type="dxa"/>
+            <w:tcBorders>
+              <w:top w:val="single" w:sz="4" w:space="0" w:color="auto"/>
+              <w:left w:val="single" w:sz="4" w:space="0" w:color="auto"/>
+              <w:bottom w:val="single" w:sz="4" w:space="0" w:color="auto"/>
+              <w:right w:val="single" w:sz="4" w:space="0" w:color="auto"/>
+            </w:tcBorders>
+            <w:hideMark/>
+          </w:tcPr>
+          <w:p>
+            <w:pPr>
+              <w:rPr>
+                <w:rFonts w:cs="Courier New"/>
+                <w:b/>
+                <w:szCs w:val="20"/>
+                <w:lang w:eastAsia="en-US"/>
+              </w:rPr>
+            </w:pPr>
+            <w:proofErr w:type="spellStart"/>
+            <w:proofErr w:type="gramStart"/>
+            <w:r>
+              <w:rPr>
+                <w:rFonts w:cs="Courier New"/>
+                <w:b/>
+                <w:szCs w:val="20"/>
+                <w:lang w:eastAsia="en-US"/>
+              </w:rPr>
+              <w:t>InitPartie</w:t>
+            </w:r>
+            <w:proofErr w:type="spellEnd"/>
+            <w:r>
+              <w:rPr>
+                <w:rFonts w:cs="Courier New"/>
+                <w:b/>
+                <w:szCs w:val="20"/>
+                <w:lang w:eastAsia="en-US"/>
+              </w:rPr>
+              <w:t>()</w:t>
+            </w:r>
+            <w:proofErr w:type="gramEnd"/>
+          </w:p>
+          <w:p>
+            <w:pPr>
+              <w:rPr>
+                <w:rFonts w:cs="Courier New"/>
+                <w:b/>
+                <w:szCs w:val="20"/>
+                <w:lang w:eastAsia="en-US"/>
+              </w:rPr>
+            </w:pPr>
+            <w:proofErr w:type="spellStart"/>
+            <w:proofErr w:type="gramStart"/>
+            <w:r>
+              <w:rPr>
+                <w:rFonts w:cs="Courier New"/>
+                <w:b/>
+                <w:szCs w:val="20"/>
+                <w:lang w:eastAsia="en-US"/>
+              </w:rPr>
+              <w:t>creerVaisseau</w:t>
+            </w:r>
+            <w:proofErr w:type="spellEnd"/>
+            <w:r>
+              <w:rPr>
+                <w:rFonts w:cs="Courier New"/>
+                <w:b/>
+                <w:szCs w:val="20"/>
+                <w:lang w:eastAsia="en-US"/>
+              </w:rPr>
+              <w:t>()</w:t>
+            </w:r>
+            <w:proofErr w:type="gramEnd"/>
+          </w:p>
+          <w:p>
+            <w:pPr>
+              <w:rPr>
+                <w:rFonts w:cs="Courier New"/>
+                <w:b/>
+                <w:szCs w:val="20"/>
+                <w:lang w:eastAsia="en-US"/>
+              </w:rPr>
+            </w:pPr>
+            <w:proofErr w:type="spellStart"/>
+            <w:proofErr w:type="gramStart"/>
+            <w:r>
+              <w:rPr>
+                <w:rFonts w:cs="Courier New"/>
+                <w:b/>
+                <w:szCs w:val="20"/>
+                <w:lang w:eastAsia="en-US"/>
+              </w:rPr>
+              <w:t>creerEtoile</w:t>
+            </w:r>
+            <w:proofErr w:type="spellEnd"/>
+            <w:r>
+              <w:rPr>
+                <w:rFonts w:cs="Courier New"/>
+                <w:b/>
+                <w:szCs w:val="20"/>
+                <w:lang w:eastAsia="en-US"/>
+              </w:rPr>
+              <w:t>()</w:t>
+            </w:r>
+            <w:proofErr w:type="gramEnd"/>
+          </w:p>
+          <w:p>
+            <w:pPr>
+              <w:rPr>
+                <w:rFonts w:cs="Courier New"/>
+                <w:b/>
+                <w:szCs w:val="20"/>
+                <w:lang w:eastAsia="en-US"/>
+              </w:rPr>
+            </w:pPr>
+            <w:proofErr w:type="spellStart"/>
+            <w:proofErr w:type="gramStart"/>
+            <w:r>
+              <w:rPr>
+                <w:rFonts w:cs="Courier New"/>
+                <w:b/>
+                <w:szCs w:val="20"/>
+                <w:lang w:eastAsia="en-US"/>
+              </w:rPr>
+              <w:t>prochaineAction</w:t>
+            </w:r>
+            <w:proofErr w:type="spellEnd"/>
+            <w:r>
+              <w:rPr>
+                <w:rFonts w:cs="Courier New"/>
+                <w:b/>
+                <w:szCs w:val="20"/>
+                <w:lang w:eastAsia="en-US"/>
+              </w:rPr>
+              <w:t>(</w:t>
+            </w:r>
+            <w:proofErr w:type="gramEnd"/>
+            <w:r>
+              <w:rPr>
+                <w:rFonts w:cs="Courier New"/>
+                <w:b/>
+                <w:szCs w:val="20"/>
+                <w:lang w:eastAsia="en-US"/>
+              </w:rPr>
+              <w:t>)</w:t>
+            </w:r>
+          </w:p>
+        </w:tc>
+        <w:tc>
+          <w:tcPr>
+            <w:tcW w:w="0" w:type="auto"/>
+            <w:vMerge/>
+            <w:tcBorders>
+              <w:top w:val="single" w:sz="4" w:space="0" w:color="auto"/>
+              <w:left w:val="single" w:sz="4" w:space="0" w:color="auto"/>
+              <w:bottom w:val="single" w:sz="4" w:space="0" w:color="auto"/>
+              <w:right w:val="single" w:sz="4" w:space="0" w:color="auto"/>
+            </w:tcBorders>
+            <w:vAlign w:val="center"/>
+            <w:hideMark/>
+          </w:tcPr>
+          <w:p>
+            <w:pPr>
+              <w:rPr>
+                <w:rFonts w:cs="Courier New"/>
+                <w:b/>
+                <w:szCs w:val="20"/>
+                <w:lang w:eastAsia="en-US"/>
+              </w:rPr>
+            </w:pPr>
+          </w:p>
+        </w:tc>
+      </w:tr>
+    </w:tbl>
+    <w:p>
+      <w:pPr>
+        <w:rPr>
+          <w:rFonts w:cs="Courier New"/>
+          <w:b/>
+          <w:szCs w:val="20"/>
+        </w:rPr>
+      </w:pPr>
+    </w:p>
+    <w:p>
+      <w:pPr>
+        <w:rPr>
+          <w:rFonts w:cs="Courier New"/>
+          <w:b/>
+          <w:szCs w:val="20"/>
+        </w:rPr>
+      </w:pPr>
+    </w:p>
+    <w:p>
+      <w:pPr>
+        <w:rPr>
+          <w:rFonts w:cs="Courier New"/>
+          <w:b/>
+          <w:szCs w:val="20"/>
+        </w:rPr>
+      </w:pPr>
+      <w:r>
+        <w:rPr>
+          <w:rFonts w:cs="Courier New"/>
+          <w:b/>
+          <w:szCs w:val="20"/>
+        </w:rPr>
+        <w:t>Client</w:t>
+      </w:r>
+    </w:p>
+    <w:tbl>
+      <w:tblPr>
+        <w:tblStyle w:val="TableGrid"/>
+        <w:tblW w:w="0" w:type="auto"/>
+        <w:tblLook w:val="04A0" w:firstRow="1" w:lastRow="0" w:firstColumn="1" w:lastColumn="0" w:noHBand="0" w:noVBand="1"/>
+      </w:tblPr>
+      <w:tblGrid>
+        <w:gridCol w:w="5056"/>
+        <w:gridCol w:w="5056"/>
+      </w:tblGrid>
+      <w:tr>
+        <w:trPr>
+          <w:trHeight w:val="549"/>
+        </w:trPr>
+        <w:tc>
+          <w:tcPr>
+            <w:tcW w:w="5056" w:type="dxa"/>
+            <w:tcBorders>
+              <w:top w:val="single" w:sz="4" w:space="0" w:color="auto"/>
+              <w:left w:val="single" w:sz="4" w:space="0" w:color="auto"/>
+              <w:bottom w:val="single" w:sz="4" w:space="0" w:color="auto"/>
+              <w:right w:val="single" w:sz="4" w:space="0" w:color="auto"/>
+            </w:tcBorders>
+            <w:hideMark/>
+          </w:tcPr>
+          <w:p>
+            <w:pPr>
+              <w:rPr>
+                <w:rFonts w:cs="Courier New"/>
+                <w:b/>
+                <w:szCs w:val="20"/>
+                <w:lang w:eastAsia="en-US"/>
+              </w:rPr>
+            </w:pPr>
+            <w:proofErr w:type="spellStart"/>
+            <w:r>
+              <w:rPr>
+                <w:rFonts w:cs="Courier New"/>
+                <w:b/>
+                <w:szCs w:val="20"/>
+                <w:lang w:eastAsia="en-US"/>
+              </w:rPr>
+              <w:t>Controleur</w:t>
+            </w:r>
+            <w:proofErr w:type="spellEnd"/>
+          </w:p>
+        </w:tc>
+        <w:tc>
+          <w:tcPr>
+            <w:tcW w:w="5056" w:type="dxa"/>
+            <w:vMerge w:val="restart"/>
+            <w:tcBorders>
+              <w:top w:val="single" w:sz="4" w:space="0" w:color="auto"/>
+              <w:left w:val="single" w:sz="4" w:space="0" w:color="auto"/>
+              <w:bottom w:val="single" w:sz="4" w:space="0" w:color="auto"/>
+              <w:right w:val="single" w:sz="4" w:space="0" w:color="auto"/>
+            </w:tcBorders>
+            <w:hideMark/>
+          </w:tcPr>
+          <w:p>
+            <w:pPr>
+              <w:rPr>
+                <w:rFonts w:cs="Courier New"/>
+                <w:b/>
+                <w:szCs w:val="20"/>
+                <w:lang w:eastAsia="en-US"/>
+              </w:rPr>
+            </w:pPr>
+            <w:proofErr w:type="spellStart"/>
+            <w:r>
+              <w:rPr>
+                <w:rFonts w:cs="Courier New"/>
+                <w:b/>
+                <w:szCs w:val="20"/>
+                <w:lang w:eastAsia="en-US"/>
+              </w:rPr>
+              <w:t>Modele</w:t>
+            </w:r>
+            <w:proofErr w:type="spellEnd"/>
+          </w:p>
+          <w:p>
+            <w:pPr>
+              <w:rPr>
+                <w:rFonts w:cs="Courier New"/>
+                <w:b/>
+                <w:szCs w:val="20"/>
+                <w:lang w:eastAsia="en-US"/>
+              </w:rPr>
+            </w:pPr>
+            <w:r>
+              <w:rPr>
+                <w:rFonts w:cs="Courier New"/>
+                <w:b/>
+                <w:szCs w:val="20"/>
+                <w:lang w:eastAsia="en-US"/>
+              </w:rPr>
+              <w:t>Vue</w:t>
+            </w:r>
+          </w:p>
+        </w:tc>
+      </w:tr>
+      <w:tr>
+        <w:trPr>
+          <w:trHeight w:val="864"/>
+        </w:trPr>
+        <w:tc>
+          <w:tcPr>
+            <w:tcW w:w="5056" w:type="dxa"/>
+            <w:tcBorders>
+              <w:top w:val="single" w:sz="4" w:space="0" w:color="auto"/>
+              <w:left w:val="single" w:sz="4" w:space="0" w:color="auto"/>
+              <w:bottom w:val="single" w:sz="4" w:space="0" w:color="auto"/>
+              <w:right w:val="single" w:sz="4" w:space="0" w:color="auto"/>
+            </w:tcBorders>
+            <w:hideMark/>
+          </w:tcPr>
+          <w:p>
+            <w:pPr>
+              <w:rPr>
+                <w:rFonts w:cs="Courier New"/>
+                <w:b/>
+                <w:szCs w:val="20"/>
+                <w:lang w:eastAsia="en-US"/>
+              </w:rPr>
+            </w:pPr>
+            <w:proofErr w:type="spellStart"/>
+            <w:proofErr w:type="gramStart"/>
+            <w:r>
+              <w:rPr>
+                <w:rFonts w:cs="Courier New"/>
+                <w:b/>
+                <w:szCs w:val="20"/>
+                <w:lang w:eastAsia="en-US"/>
+              </w:rPr>
+              <w:t>creerServeur</w:t>
+            </w:r>
+            <w:proofErr w:type="spellEnd"/>
+            <w:r>
+              <w:rPr>
+                <w:rFonts w:cs="Courier New"/>
+                <w:b/>
+                <w:szCs w:val="20"/>
+                <w:lang w:eastAsia="en-US"/>
+              </w:rPr>
+              <w:t>()</w:t>
+            </w:r>
+            <w:proofErr w:type="gramEnd"/>
+          </w:p>
+          <w:p>
+            <w:pPr>
+              <w:rPr>
+                <w:rFonts w:cs="Courier New"/>
+                <w:b/>
+                <w:szCs w:val="20"/>
+                <w:lang w:eastAsia="en-US"/>
+              </w:rPr>
+            </w:pPr>
+            <w:proofErr w:type="spellStart"/>
+            <w:proofErr w:type="gramStart"/>
+            <w:r>
+              <w:rPr>
+                <w:rFonts w:cs="Courier New"/>
+                <w:b/>
+                <w:szCs w:val="20"/>
+                <w:lang w:eastAsia="en-US"/>
+              </w:rPr>
+              <w:t>jeQuitte</w:t>
+            </w:r>
+            <w:proofErr w:type="spellEnd"/>
+            <w:r>
+              <w:rPr>
+                <w:rFonts w:cs="Courier New"/>
+                <w:b/>
+                <w:szCs w:val="20"/>
+                <w:lang w:eastAsia="en-US"/>
+              </w:rPr>
+              <w:t>()</w:t>
+            </w:r>
+            <w:proofErr w:type="gramEnd"/>
+          </w:p>
+          <w:p>
+            <w:pPr>
+              <w:rPr>
+                <w:rFonts w:cs="Courier New"/>
+                <w:b/>
+                <w:szCs w:val="20"/>
+                <w:lang w:eastAsia="en-US"/>
+              </w:rPr>
+            </w:pPr>
+            <w:proofErr w:type="spellStart"/>
+            <w:proofErr w:type="gramStart"/>
+            <w:r>
+              <w:rPr>
+                <w:rFonts w:cs="Courier New"/>
+                <w:b/>
+                <w:szCs w:val="20"/>
+                <w:lang w:eastAsia="en-US"/>
+              </w:rPr>
+              <w:t>stopServeur</w:t>
+            </w:r>
+            <w:proofErr w:type="spellEnd"/>
+            <w:r>
+              <w:rPr>
+                <w:rFonts w:cs="Courier New"/>
+                <w:b/>
+                <w:szCs w:val="20"/>
+                <w:lang w:eastAsia="en-US"/>
+              </w:rPr>
+              <w:t>()</w:t>
+            </w:r>
+            <w:proofErr w:type="gramEnd"/>
+          </w:p>
+          <w:p>
+            <w:pPr>
+              <w:rPr>
+                <w:rFonts w:cs="Courier New"/>
+                <w:b/>
+                <w:szCs w:val="20"/>
+                <w:lang w:eastAsia="en-US"/>
+              </w:rPr>
+            </w:pPr>
+            <w:proofErr w:type="spellStart"/>
+            <w:proofErr w:type="gramStart"/>
+            <w:r>
+              <w:rPr>
+                <w:rFonts w:cs="Courier New"/>
+                <w:b/>
+                <w:szCs w:val="20"/>
+                <w:lang w:eastAsia="en-US"/>
+              </w:rPr>
+              <w:t>inscritClient</w:t>
+            </w:r>
+            <w:proofErr w:type="spellEnd"/>
+            <w:r>
+              <w:rPr>
+                <w:rFonts w:cs="Courier New"/>
+                <w:b/>
+                <w:szCs w:val="20"/>
+                <w:lang w:eastAsia="en-US"/>
+              </w:rPr>
+              <w:t>()</w:t>
+            </w:r>
+            <w:proofErr w:type="gramEnd"/>
+          </w:p>
+          <w:p>
+            <w:pPr>
+              <w:rPr>
+                <w:rFonts w:cs="Courier New"/>
+                <w:b/>
+                <w:szCs w:val="20"/>
+                <w:lang w:eastAsia="en-US"/>
+              </w:rPr>
+            </w:pPr>
+            <w:proofErr w:type="spellStart"/>
+            <w:proofErr w:type="gramStart"/>
+            <w:r>
+              <w:rPr>
+                <w:rFonts w:cs="Courier New"/>
+                <w:b/>
+                <w:szCs w:val="20"/>
+                <w:lang w:eastAsia="en-US"/>
+              </w:rPr>
+              <w:t>demarrePartie</w:t>
+            </w:r>
+            <w:proofErr w:type="spellEnd"/>
+            <w:r>
+              <w:rPr>
+                <w:rFonts w:cs="Courier New"/>
+                <w:b/>
+                <w:szCs w:val="20"/>
+                <w:lang w:eastAsia="en-US"/>
+              </w:rPr>
+              <w:t>()</w:t>
+            </w:r>
+            <w:proofErr w:type="gramEnd"/>
+          </w:p>
+          <w:p>
+            <w:pPr>
+              <w:rPr>
+                <w:rFonts w:cs="Courier New"/>
+                <w:b/>
+                <w:szCs w:val="20"/>
+                <w:lang w:eastAsia="en-US"/>
+              </w:rPr>
+            </w:pPr>
+            <w:proofErr w:type="spellStart"/>
+            <w:proofErr w:type="gramStart"/>
+            <w:r>
+              <w:rPr>
+                <w:rFonts w:cs="Courier New"/>
+                <w:b/>
+                <w:szCs w:val="20"/>
+                <w:lang w:eastAsia="en-US"/>
+              </w:rPr>
+              <w:t>chargePartie</w:t>
+            </w:r>
+            <w:proofErr w:type="spellEnd"/>
+            <w:r>
+              <w:rPr>
+                <w:rFonts w:cs="Courier New"/>
+                <w:b/>
+                <w:szCs w:val="20"/>
+                <w:lang w:eastAsia="en-US"/>
+              </w:rPr>
+              <w:t>()</w:t>
+            </w:r>
+            <w:proofErr w:type="gramEnd"/>
+          </w:p>
+          <w:p>
+            <w:pPr>
+              <w:rPr>
+                <w:rFonts w:cs="Courier New"/>
+                <w:b/>
+                <w:szCs w:val="20"/>
+                <w:lang w:eastAsia="en-US"/>
+              </w:rPr>
+            </w:pPr>
+            <w:proofErr w:type="spellStart"/>
+            <w:proofErr w:type="gramStart"/>
+            <w:r>
+              <w:rPr>
+                <w:rFonts w:cs="Courier New"/>
+                <w:b/>
+                <w:szCs w:val="20"/>
+                <w:lang w:eastAsia="en-US"/>
+              </w:rPr>
+              <w:t>timerAttend</w:t>
+            </w:r>
+            <w:proofErr w:type="spellEnd"/>
+            <w:r>
+              <w:rPr>
+                <w:rFonts w:cs="Courier New"/>
+                <w:b/>
+                <w:szCs w:val="20"/>
+                <w:lang w:eastAsia="en-US"/>
+              </w:rPr>
+              <w:t>()</w:t>
+            </w:r>
+            <w:proofErr w:type="gramEnd"/>
+          </w:p>
+          <w:p>
+            <w:pPr>
+              <w:rPr>
+                <w:rFonts w:cs="Courier New"/>
+                <w:b/>
+                <w:szCs w:val="20"/>
+                <w:lang w:eastAsia="en-US"/>
+              </w:rPr>
+            </w:pPr>
+            <w:proofErr w:type="spellStart"/>
+            <w:proofErr w:type="gramStart"/>
+            <w:r>
+              <w:rPr>
+                <w:rFonts w:cs="Courier New"/>
+                <w:b/>
+                <w:szCs w:val="20"/>
+                <w:lang w:eastAsia="en-US"/>
+              </w:rPr>
+              <w:t>timerJeu</w:t>
+            </w:r>
+            <w:proofErr w:type="spellEnd"/>
+            <w:r>
+              <w:rPr>
+                <w:rFonts w:cs="Courier New"/>
+                <w:b/>
+                <w:szCs w:val="20"/>
+                <w:lang w:eastAsia="en-US"/>
+              </w:rPr>
+              <w:t>(</w:t>
+            </w:r>
+            <w:proofErr w:type="gramEnd"/>
+            <w:r>
+              <w:rPr>
+                <w:rFonts w:cs="Courier New"/>
+                <w:b/>
+                <w:szCs w:val="20"/>
+                <w:lang w:eastAsia="en-US"/>
+              </w:rPr>
+              <w:t>)</w:t>
+            </w:r>
+          </w:p>
+        </w:tc>
+        <w:tc>
+          <w:tcPr>
+            <w:tcW w:w="0" w:type="auto"/>
+            <w:vMerge/>
+            <w:tcBorders>
+              <w:top w:val="single" w:sz="4" w:space="0" w:color="auto"/>
+              <w:left w:val="single" w:sz="4" w:space="0" w:color="auto"/>
+              <w:bottom w:val="single" w:sz="4" w:space="0" w:color="auto"/>
+              <w:right w:val="single" w:sz="4" w:space="0" w:color="auto"/>
+            </w:tcBorders>
+            <w:vAlign w:val="center"/>
+            <w:hideMark/>
+          </w:tcPr>
+          <w:p>
+            <w:pPr>
+              <w:rPr>
+                <w:rFonts w:cs="Courier New"/>
+                <w:b/>
+                <w:szCs w:val="20"/>
+                <w:lang w:eastAsia="en-US"/>
+              </w:rPr>
+            </w:pPr>
+          </w:p>
+        </w:tc>
+      </w:tr>
+    </w:tbl>
+    <w:p>
+      <w:pPr>
+        <w:rPr>
+          <w:rFonts w:cs="Courier New"/>
+          <w:b/>
+          <w:szCs w:val="20"/>
+        </w:rPr>
+      </w:pPr>
+    </w:p>
+    <w:p>
+      <w:pPr>
+        <w:rPr>
+          <w:rFonts w:cs="Courier New"/>
+          <w:b/>
+          <w:szCs w:val="20"/>
+        </w:rPr>
+      </w:pPr>
+    </w:p>
+    <w:p>
+      <w:pPr>
+        <w:rPr>
+          <w:rFonts w:cs="Courier New"/>
+          <w:b/>
+          <w:szCs w:val="20"/>
+        </w:rPr>
+      </w:pPr>
+      <w:r>
+        <w:rPr>
+          <w:rFonts w:cs="Courier New"/>
+          <w:b/>
+          <w:szCs w:val="20"/>
+        </w:rPr>
+        <w:t>Serveur</w:t>
+      </w:r>
+    </w:p>
+    <w:tbl>
+      <w:tblPr>
+        <w:tblStyle w:val="TableGrid"/>
+        <w:tblW w:w="0" w:type="auto"/>
+        <w:tblLook w:val="04A0" w:firstRow="1" w:lastRow="0" w:firstColumn="1" w:lastColumn="0" w:noHBand="0" w:noVBand="1"/>
+      </w:tblPr>
+      <w:tblGrid>
+        <w:gridCol w:w="5056"/>
+        <w:gridCol w:w="5056"/>
+      </w:tblGrid>
+      <w:tr>
+        <w:trPr>
+          <w:trHeight w:val="549"/>
+        </w:trPr>
+        <w:tc>
+          <w:tcPr>
+            <w:tcW w:w="5056" w:type="dxa"/>
+            <w:tcBorders>
+              <w:top w:val="single" w:sz="4" w:space="0" w:color="auto"/>
+              <w:left w:val="single" w:sz="4" w:space="0" w:color="auto"/>
+              <w:bottom w:val="single" w:sz="4" w:space="0" w:color="auto"/>
+              <w:right w:val="single" w:sz="4" w:space="0" w:color="auto"/>
+            </w:tcBorders>
+            <w:hideMark/>
+          </w:tcPr>
+          <w:p>
+            <w:pPr>
+              <w:rPr>
+                <w:rFonts w:cs="Courier New"/>
+                <w:b/>
+                <w:szCs w:val="20"/>
+                <w:lang w:eastAsia="en-US"/>
+              </w:rPr>
+            </w:pPr>
+            <w:r>
+              <w:rPr>
+                <w:rFonts w:cs="Courier New"/>
+                <w:b/>
+                <w:szCs w:val="20"/>
+                <w:lang w:eastAsia="en-US"/>
+              </w:rPr>
+              <w:t>Client</w:t>
+            </w:r>
+          </w:p>
+        </w:tc>
+        <w:tc>
+          <w:tcPr>
+            <w:tcW w:w="5056" w:type="dxa"/>
+            <w:vMerge w:val="restart"/>
+            <w:tcBorders>
+              <w:top w:val="single" w:sz="4" w:space="0" w:color="auto"/>
+              <w:left w:val="single" w:sz="4" w:space="0" w:color="auto"/>
+              <w:bottom w:val="single" w:sz="4" w:space="0" w:color="auto"/>
+              <w:right w:val="single" w:sz="4" w:space="0" w:color="auto"/>
+            </w:tcBorders>
+            <w:hideMark/>
+          </w:tcPr>
+          <w:p>
+            <w:pPr>
+              <w:rPr>
+                <w:rFonts w:cs="Courier New"/>
+                <w:b/>
+                <w:szCs w:val="20"/>
+                <w:lang w:eastAsia="en-US"/>
+              </w:rPr>
+            </w:pPr>
+            <w:proofErr w:type="spellStart"/>
+            <w:r>
+              <w:rPr>
+                <w:rFonts w:cs="Courier New"/>
+                <w:b/>
+                <w:szCs w:val="20"/>
+                <w:lang w:eastAsia="en-US"/>
+              </w:rPr>
+              <w:t>ControleurServeur</w:t>
+            </w:r>
+            <w:proofErr w:type="spellEnd"/>
+          </w:p>
+        </w:tc>
+      </w:tr>
+      <w:tr>
+        <w:trPr>
+          <w:trHeight w:val="864"/>
+        </w:trPr>
+        <w:tc>
+          <w:tcPr>
+            <w:tcW w:w="5056" w:type="dxa"/>
+            <w:tcBorders>
+              <w:top w:val="single" w:sz="4" w:space="0" w:color="auto"/>
+              <w:left w:val="single" w:sz="4" w:space="0" w:color="auto"/>
+              <w:bottom w:val="single" w:sz="4" w:space="0" w:color="auto"/>
+              <w:right w:val="single" w:sz="4" w:space="0" w:color="auto"/>
+            </w:tcBorders>
+          </w:tcPr>
+          <w:p>
+            <w:pPr>
+              <w:rPr>
+                <w:rFonts w:cs="Courier New"/>
+                <w:b/>
+                <w:szCs w:val="20"/>
+                <w:lang w:eastAsia="en-US"/>
+              </w:rPr>
+            </w:pPr>
+          </w:p>
+        </w:tc>
+        <w:tc>
+          <w:tcPr>
+            <w:tcW w:w="0" w:type="auto"/>
+            <w:vMerge/>
+            <w:tcBorders>
+              <w:top w:val="single" w:sz="4" w:space="0" w:color="auto"/>
+              <w:left w:val="single" w:sz="4" w:space="0" w:color="auto"/>
+              <w:bottom w:val="single" w:sz="4" w:space="0" w:color="auto"/>
+              <w:right w:val="single" w:sz="4" w:space="0" w:color="auto"/>
+            </w:tcBorders>
+            <w:vAlign w:val="center"/>
+            <w:hideMark/>
+          </w:tcPr>
+          <w:p>
+            <w:pPr>
+              <w:rPr>
+                <w:rFonts w:cs="Courier New"/>
+                <w:b/>
+                <w:szCs w:val="20"/>
+                <w:lang w:eastAsia="en-US"/>
+              </w:rPr>
+            </w:pPr>
+          </w:p>
+        </w:tc>
+      </w:tr>
+    </w:tbl>
+    <w:p>
+      <w:pPr>
+        <w:rPr>
+          <w:rFonts w:cs="Courier New"/>
+          <w:b/>
+          <w:szCs w:val="20"/>
+        </w:rPr>
+      </w:pPr>
+    </w:p>
+    <w:tbl>
+      <w:tblPr>
+        <w:tblStyle w:val="TableGrid"/>
+        <w:tblW w:w="0" w:type="auto"/>
+        <w:tblLook w:val="04A0" w:firstRow="1" w:lastRow="0" w:firstColumn="1" w:lastColumn="0" w:noHBand="0" w:noVBand="1"/>
+      </w:tblPr>
+      <w:tblGrid>
+        <w:gridCol w:w="5056"/>
+        <w:gridCol w:w="5056"/>
+      </w:tblGrid>
+      <w:tr>
+        <w:trPr>
+          <w:trHeight w:val="549"/>
+        </w:trPr>
+        <w:tc>
+          <w:tcPr>
+            <w:tcW w:w="5056" w:type="dxa"/>
+            <w:tcBorders>
+              <w:top w:val="single" w:sz="4" w:space="0" w:color="auto"/>
+              <w:left w:val="single" w:sz="4" w:space="0" w:color="auto"/>
+              <w:bottom w:val="single" w:sz="4" w:space="0" w:color="auto"/>
+              <w:right w:val="single" w:sz="4" w:space="0" w:color="auto"/>
+            </w:tcBorders>
+            <w:hideMark/>
+          </w:tcPr>
+          <w:p>
+            <w:pPr>
+              <w:rPr>
+                <w:rFonts w:cs="Courier New"/>
+                <w:b/>
+                <w:szCs w:val="20"/>
+                <w:lang w:eastAsia="en-US"/>
+              </w:rPr>
+            </w:pPr>
+            <w:proofErr w:type="spellStart"/>
+            <w:r>
+              <w:rPr>
+                <w:rFonts w:cs="Courier New"/>
+                <w:b/>
+                <w:szCs w:val="20"/>
+                <w:lang w:eastAsia="en-US"/>
+              </w:rPr>
+              <w:t>ModeleService</w:t>
+            </w:r>
+            <w:proofErr w:type="spellEnd"/>
+          </w:p>
+        </w:tc>
+        <w:tc>
+          <w:tcPr>
+            <w:tcW w:w="5056" w:type="dxa"/>
+            <w:vMerge w:val="restart"/>
+            <w:tcBorders>
+              <w:top w:val="single" w:sz="4" w:space="0" w:color="auto"/>
+              <w:left w:val="single" w:sz="4" w:space="0" w:color="auto"/>
+              <w:bottom w:val="single" w:sz="4" w:space="0" w:color="auto"/>
+              <w:right w:val="single" w:sz="4" w:space="0" w:color="auto"/>
+            </w:tcBorders>
+            <w:hideMark/>
+          </w:tcPr>
+          <w:p>
+            <w:pPr>
+              <w:rPr>
+                <w:rFonts w:cs="Courier New"/>
+                <w:b/>
+                <w:szCs w:val="20"/>
+                <w:lang w:eastAsia="en-US"/>
+              </w:rPr>
+            </w:pPr>
+            <w:proofErr w:type="spellStart"/>
+            <w:r>
+              <w:rPr>
+                <w:rFonts w:cs="Courier New"/>
+                <w:b/>
+                <w:szCs w:val="20"/>
+                <w:lang w:eastAsia="en-US"/>
+              </w:rPr>
+              <w:t>ControleurServeur</w:t>
+            </w:r>
+            <w:proofErr w:type="spellEnd"/>
+          </w:p>
+        </w:tc>
+      </w:tr>
+      <w:tr>
+        <w:trPr>
+          <w:trHeight w:val="864"/>
+        </w:trPr>
+        <w:tc>
+          <w:tcPr>
+            <w:tcW w:w="5056" w:type="dxa"/>
+            <w:tcBorders>
+              <w:top w:val="single" w:sz="4" w:space="0" w:color="auto"/>
+              <w:left w:val="single" w:sz="4" w:space="0" w:color="auto"/>
+              <w:bottom w:val="single" w:sz="4" w:space="0" w:color="auto"/>
+              <w:right w:val="single" w:sz="4" w:space="0" w:color="auto"/>
+            </w:tcBorders>
+            <w:hideMark/>
+          </w:tcPr>
+          <w:p>
+            <w:pPr>
+              <w:rPr>
+                <w:rFonts w:cs="Courier New"/>
+                <w:b/>
+                <w:szCs w:val="20"/>
+                <w:lang w:eastAsia="en-US"/>
+              </w:rPr>
+            </w:pPr>
+            <w:proofErr w:type="spellStart"/>
+            <w:proofErr w:type="gramStart"/>
+            <w:r>
+              <w:rPr>
+                <w:rFonts w:cs="Courier New"/>
+                <w:b/>
+                <w:szCs w:val="20"/>
+                <w:lang w:eastAsia="en-US"/>
+              </w:rPr>
+              <w:t>creerClient</w:t>
+            </w:r>
+            <w:proofErr w:type="spellEnd"/>
+            <w:r>
+              <w:rPr>
+                <w:rFonts w:cs="Courier New"/>
+                <w:b/>
+                <w:szCs w:val="20"/>
+                <w:lang w:eastAsia="en-US"/>
+              </w:rPr>
+              <w:t>()</w:t>
+            </w:r>
+            <w:proofErr w:type="gramEnd"/>
+          </w:p>
+          <w:p>
+            <w:pPr>
+              <w:rPr>
+                <w:rFonts w:cs="Courier New"/>
+                <w:b/>
+                <w:szCs w:val="20"/>
+                <w:lang w:eastAsia="en-US"/>
+              </w:rPr>
+            </w:pPr>
+            <w:proofErr w:type="spellStart"/>
+            <w:proofErr w:type="gramStart"/>
+            <w:r>
+              <w:rPr>
+                <w:rFonts w:cs="Courier New"/>
+                <w:b/>
+                <w:szCs w:val="20"/>
+                <w:lang w:eastAsia="en-US"/>
+              </w:rPr>
+              <w:t>demarrerPartie</w:t>
+            </w:r>
+            <w:proofErr w:type="spellEnd"/>
+            <w:r>
+              <w:rPr>
+                <w:rFonts w:cs="Courier New"/>
+                <w:b/>
+                <w:szCs w:val="20"/>
+                <w:lang w:eastAsia="en-US"/>
+              </w:rPr>
+              <w:t>()</w:t>
+            </w:r>
+            <w:proofErr w:type="gramEnd"/>
+          </w:p>
+          <w:p>
+            <w:pPr>
+              <w:rPr>
+                <w:rFonts w:cs="Courier New"/>
+                <w:b/>
+                <w:szCs w:val="20"/>
+                <w:lang w:eastAsia="en-US"/>
+              </w:rPr>
+            </w:pPr>
+            <w:proofErr w:type="spellStart"/>
+            <w:proofErr w:type="gramStart"/>
+            <w:r>
+              <w:rPr>
+                <w:rFonts w:cs="Courier New"/>
+                <w:b/>
+                <w:szCs w:val="20"/>
+                <w:lang w:eastAsia="en-US"/>
+              </w:rPr>
+              <w:t>faitAction</w:t>
+            </w:r>
+            <w:proofErr w:type="spellEnd"/>
+            <w:r>
+              <w:rPr>
+                <w:rFonts w:cs="Courier New"/>
+                <w:b/>
+                <w:szCs w:val="20"/>
+                <w:lang w:eastAsia="en-US"/>
+              </w:rPr>
+              <w:t>(</w:t>
+            </w:r>
+            <w:proofErr w:type="gramEnd"/>
+            <w:r>
+              <w:rPr>
+                <w:rFonts w:cs="Courier New"/>
+                <w:b/>
+                <w:szCs w:val="20"/>
+                <w:lang w:eastAsia="en-US"/>
+              </w:rPr>
+              <w:t>)</w:t>
+            </w:r>
+          </w:p>
+        </w:tc>
+        <w:tc>
+          <w:tcPr>
+            <w:tcW w:w="0" w:type="auto"/>
+            <w:vMerge/>
+            <w:tcBorders>
+              <w:top w:val="single" w:sz="4" w:space="0" w:color="auto"/>
+              <w:left w:val="single" w:sz="4" w:space="0" w:color="auto"/>
+              <w:bottom w:val="single" w:sz="4" w:space="0" w:color="auto"/>
+              <w:right w:val="single" w:sz="4" w:space="0" w:color="auto"/>
+            </w:tcBorders>
+            <w:vAlign w:val="center"/>
+            <w:hideMark/>
+          </w:tcPr>
+          <w:p>
+            <w:pPr>
+              <w:rPr>
+                <w:rFonts w:cs="Courier New"/>
+                <w:b/>
+                <w:szCs w:val="20"/>
+                <w:lang w:eastAsia="en-US"/>
+              </w:rPr>
+            </w:pPr>
+          </w:p>
+        </w:tc>
+      </w:tr>
+    </w:tbl>
+    <w:p>
+      <w:pPr>
+        <w:rPr>
+          <w:rFonts w:cs="Courier New"/>
+          <w:b/>
+          <w:szCs w:val="20"/>
+        </w:rPr>
+      </w:pPr>
+    </w:p>
+    <w:tbl>
+      <w:tblPr>
+        <w:tblStyle w:val="TableGrid"/>
+        <w:tblW w:w="0" w:type="auto"/>
+        <w:tblLook w:val="04A0" w:firstRow="1" w:lastRow="0" w:firstColumn="1" w:lastColumn="0" w:noHBand="0" w:noVBand="1"/>
+      </w:tblPr>
+      <w:tblGrid>
+        <w:gridCol w:w="5056"/>
+        <w:gridCol w:w="5056"/>
+      </w:tblGrid>
+      <w:tr>
+        <w:trPr>
+          <w:trHeight w:val="549"/>
+        </w:trPr>
+        <w:tc>
+          <w:tcPr>
+            <w:tcW w:w="5056" w:type="dxa"/>
+            <w:tcBorders>
+              <w:top w:val="single" w:sz="4" w:space="0" w:color="auto"/>
+              <w:left w:val="single" w:sz="4" w:space="0" w:color="auto"/>
+              <w:bottom w:val="single" w:sz="4" w:space="0" w:color="auto"/>
+              <w:right w:val="single" w:sz="4" w:space="0" w:color="auto"/>
+            </w:tcBorders>
+            <w:hideMark/>
+          </w:tcPr>
+          <w:p>
+            <w:pPr>
+              <w:rPr>
+                <w:rFonts w:cs="Courier New"/>
+                <w:b/>
+                <w:szCs w:val="20"/>
+                <w:lang w:eastAsia="en-US"/>
+              </w:rPr>
+            </w:pPr>
+            <w:proofErr w:type="spellStart"/>
+            <w:r>
+              <w:rPr>
+                <w:rFonts w:cs="Courier New"/>
+                <w:b/>
+                <w:szCs w:val="20"/>
+                <w:lang w:eastAsia="en-US"/>
+              </w:rPr>
+              <w:t>ControleurServeur</w:t>
+            </w:r>
+            <w:proofErr w:type="spellEnd"/>
+          </w:p>
+        </w:tc>
+        <w:tc>
+          <w:tcPr>
+            <w:tcW w:w="5056" w:type="dxa"/>
+            <w:vMerge w:val="restart"/>
+            <w:tcBorders>
+              <w:top w:val="single" w:sz="4" w:space="0" w:color="auto"/>
+              <w:left w:val="single" w:sz="4" w:space="0" w:color="auto"/>
+              <w:bottom w:val="single" w:sz="4" w:space="0" w:color="auto"/>
+              <w:right w:val="single" w:sz="4" w:space="0" w:color="auto"/>
+            </w:tcBorders>
+            <w:hideMark/>
+          </w:tcPr>
+          <w:p>
+            <w:pPr>
+              <w:rPr>
+                <w:rFonts w:cs="Courier New"/>
+                <w:b/>
+                <w:szCs w:val="20"/>
+                <w:lang w:eastAsia="en-US"/>
+              </w:rPr>
+            </w:pPr>
+            <w:proofErr w:type="spellStart"/>
+            <w:r>
+              <w:rPr>
+                <w:rFonts w:cs="Courier New"/>
+                <w:b/>
+                <w:szCs w:val="20"/>
+                <w:lang w:eastAsia="en-US"/>
+              </w:rPr>
+              <w:t>Controleur</w:t>
+            </w:r>
+            <w:proofErr w:type="spellEnd"/>
+          </w:p>
+        </w:tc>
+      </w:tr>
+      <w:tr>
+        <w:trPr>
+          <w:trHeight w:val="864"/>
+        </w:trPr>
+        <w:tc>
+          <w:tcPr>
+            <w:tcW w:w="5056" w:type="dxa"/>
+            <w:tcBorders>
+              <w:top w:val="single" w:sz="4" w:space="0" w:color="auto"/>
+              <w:left w:val="single" w:sz="4" w:space="0" w:color="auto"/>
+              <w:bottom w:val="single" w:sz="4" w:space="0" w:color="auto"/>
+              <w:right w:val="single" w:sz="4" w:space="0" w:color="auto"/>
+            </w:tcBorders>
+            <w:hideMark/>
+          </w:tcPr>
+          <w:p>
+            <w:pPr>
+              <w:rPr>
+                <w:rFonts w:cs="Courier New"/>
+                <w:b/>
+                <w:szCs w:val="20"/>
+                <w:lang w:eastAsia="en-US"/>
+              </w:rPr>
+            </w:pPr>
+            <w:proofErr w:type="spellStart"/>
+            <w:proofErr w:type="gramStart"/>
+            <w:r>
+              <w:rPr>
+                <w:rFonts w:cs="Courier New"/>
+                <w:b/>
+                <w:szCs w:val="20"/>
+                <w:lang w:eastAsia="en-US"/>
+              </w:rPr>
+              <w:t>inscritClient</w:t>
+            </w:r>
+            <w:proofErr w:type="spellEnd"/>
+            <w:r>
+              <w:rPr>
+                <w:rFonts w:cs="Courier New"/>
+                <w:b/>
+                <w:szCs w:val="20"/>
+                <w:lang w:eastAsia="en-US"/>
+              </w:rPr>
+              <w:t>()</w:t>
+            </w:r>
+            <w:proofErr w:type="gramEnd"/>
+          </w:p>
+          <w:p>
+            <w:pPr>
+              <w:rPr>
+                <w:rFonts w:cs="Courier New"/>
+                <w:b/>
+                <w:szCs w:val="20"/>
+                <w:lang w:eastAsia="en-US"/>
+              </w:rPr>
+            </w:pPr>
+            <w:proofErr w:type="spellStart"/>
+            <w:proofErr w:type="gramStart"/>
+            <w:r>
+              <w:rPr>
+                <w:rFonts w:cs="Courier New"/>
+                <w:b/>
+                <w:szCs w:val="20"/>
+                <w:lang w:eastAsia="en-US"/>
+              </w:rPr>
+              <w:t>demarrePartie</w:t>
+            </w:r>
+            <w:proofErr w:type="spellEnd"/>
+            <w:r>
+              <w:rPr>
+                <w:rFonts w:cs="Courier New"/>
+                <w:b/>
+                <w:szCs w:val="20"/>
+                <w:lang w:eastAsia="en-US"/>
+              </w:rPr>
+              <w:t>()</w:t>
+            </w:r>
+            <w:proofErr w:type="gramEnd"/>
+          </w:p>
+          <w:p>
+            <w:pPr>
+              <w:rPr>
+                <w:rFonts w:cs="Courier New"/>
+                <w:b/>
+                <w:szCs w:val="20"/>
+                <w:lang w:eastAsia="en-US"/>
+              </w:rPr>
+            </w:pPr>
+            <w:proofErr w:type="spellStart"/>
+            <w:proofErr w:type="gramStart"/>
+            <w:r>
+              <w:rPr>
+                <w:rFonts w:cs="Courier New"/>
+                <w:b/>
+                <w:szCs w:val="20"/>
+                <w:lang w:eastAsia="en-US"/>
+              </w:rPr>
+              <w:t>faitAction</w:t>
+            </w:r>
+            <w:proofErr w:type="spellEnd"/>
+            <w:r>
+              <w:rPr>
+                <w:rFonts w:cs="Courier New"/>
+                <w:b/>
+                <w:szCs w:val="20"/>
+                <w:lang w:eastAsia="en-US"/>
+              </w:rPr>
+              <w:t>()</w:t>
+            </w:r>
+            <w:proofErr w:type="gramEnd"/>
+          </w:p>
+          <w:p>
+            <w:pPr>
+              <w:rPr>
+                <w:rFonts w:cs="Courier New"/>
+                <w:b/>
+                <w:szCs w:val="20"/>
+                <w:lang w:eastAsia="en-US"/>
+              </w:rPr>
+            </w:pPr>
+            <w:proofErr w:type="gramStart"/>
+            <w:r>
+              <w:rPr>
+                <w:rFonts w:cs="Courier New"/>
+                <w:b/>
+                <w:szCs w:val="20"/>
+                <w:lang w:eastAsia="en-US"/>
+              </w:rPr>
+              <w:t>quitter()</w:t>
+            </w:r>
+            <w:proofErr w:type="gramEnd"/>
+          </w:p>
+          <w:p>
+            <w:pPr>
+              <w:rPr>
+                <w:rFonts w:cs="Courier New"/>
+                <w:b/>
+                <w:szCs w:val="20"/>
+                <w:lang w:eastAsia="en-US"/>
+              </w:rPr>
+            </w:pPr>
+            <w:proofErr w:type="spellStart"/>
+            <w:proofErr w:type="gramStart"/>
+            <w:r>
+              <w:rPr>
+                <w:rFonts w:cs="Courier New"/>
+                <w:b/>
+                <w:szCs w:val="20"/>
+                <w:lang w:eastAsia="en-US"/>
+              </w:rPr>
+              <w:t>jeQuitte</w:t>
+            </w:r>
+            <w:proofErr w:type="spellEnd"/>
+            <w:r>
+              <w:rPr>
+                <w:rFonts w:cs="Courier New"/>
+                <w:b/>
+                <w:szCs w:val="20"/>
+                <w:lang w:eastAsia="en-US"/>
+              </w:rPr>
+              <w:t>()</w:t>
+            </w:r>
+            <w:proofErr w:type="gramEnd"/>
+          </w:p>
+          <w:p>
+            <w:pPr>
+              <w:rPr>
+                <w:rFonts w:cs="Courier New"/>
+                <w:b/>
+                <w:szCs w:val="20"/>
+                <w:lang w:eastAsia="en-US"/>
+              </w:rPr>
+            </w:pPr>
+            <w:proofErr w:type="gramStart"/>
+            <w:r>
+              <w:rPr>
+                <w:rFonts w:cs="Courier New"/>
+                <w:b/>
+                <w:szCs w:val="20"/>
+                <w:lang w:eastAsia="en-US"/>
+              </w:rPr>
+              <w:t>fermer(</w:t>
+            </w:r>
+            <w:proofErr w:type="gramEnd"/>
+            <w:r>
+              <w:rPr>
+                <w:rFonts w:cs="Courier New"/>
+                <w:b/>
+                <w:szCs w:val="20"/>
+                <w:lang w:eastAsia="en-US"/>
+              </w:rPr>
+              <w:t>)</w:t>
+            </w:r>
+          </w:p>
+        </w:tc>
+        <w:tc>
+          <w:tcPr>
+            <w:tcW w:w="0" w:type="auto"/>
+            <w:vMerge/>
+            <w:tcBorders>
+              <w:top w:val="single" w:sz="4" w:space="0" w:color="auto"/>
+              <w:left w:val="single" w:sz="4" w:space="0" w:color="auto"/>
+              <w:bottom w:val="single" w:sz="4" w:space="0" w:color="auto"/>
+              <w:right w:val="single" w:sz="4" w:space="0" w:color="auto"/>
+            </w:tcBorders>
+            <w:vAlign w:val="center"/>
+            <w:hideMark/>
+          </w:tcPr>
+          <w:p>
+            <w:pPr>
+              <w:rPr>
+                <w:rFonts w:cs="Courier New"/>
+                <w:b/>
+                <w:szCs w:val="20"/>
+                <w:lang w:eastAsia="en-US"/>
+              </w:rPr>
+            </w:pPr>
+          </w:p>
+        </w:tc>
+      </w:tr>
+    </w:tbl>
+    <w:p>
+      <w:pPr>
+        <w:rPr>
+          <w:rFonts w:cs="Courier New"/>
+          <w:b/>
+          <w:szCs w:val="20"/>
+        </w:rPr>
+      </w:pPr>
+    </w:p>
+    <w:p>
+      <w:pPr>
+        <w:rPr>
+          <w:rFonts w:cs="Courier New"/>
+          <w:b/>
+          <w:szCs w:val="20"/>
+        </w:rPr>
+      </w:pPr>
+    </w:p>
+    <w:p>
+      <w:pPr>
+        <w:rPr>
+          <w:rFonts w:cs="Courier New"/>
+          <w:b/>
+          <w:szCs w:val="20"/>
+        </w:rPr>
+      </w:pPr>
+    </w:p>
+    <w:p>
+      <w:pPr>
+        <w:rPr>
+          <w:rFonts w:cs="Courier New"/>
+          <w:b/>
+          <w:szCs w:val="20"/>
+        </w:rPr>
+      </w:pPr>
+    </w:p>
+    <w:p>
+      <w:pPr>
+        <w:rPr>
+          <w:rFonts w:cs="Courier New"/>
+          <w:b/>
+          <w:szCs w:val="20"/>
+        </w:rPr>
+      </w:pPr>
+    </w:p>
+    <w:p>
+      <w:pPr>
+        <w:rPr>
+          <w:rFonts w:cs="Courier New"/>
+          <w:b/>
+          <w:szCs w:val="20"/>
+        </w:rPr>
+      </w:pPr>
+    </w:p>
+    <w:p>
+      <w:pPr>
+        <w:rPr>
+          <w:rFonts w:cs="Courier New"/>
+          <w:b/>
+          <w:szCs w:val="20"/>
+        </w:rPr>
+      </w:pPr>
+    </w:p>
+    <w:p>
+      <w:pPr>
+        <w:rPr>
+          <w:rFonts w:cs="Courier New"/>
+          <w:b/>
+          <w:szCs w:val="20"/>
+        </w:rPr>
+      </w:pPr>
+    </w:p>
+    <w:p>
+      <w:pPr>
+        <w:rPr>
+          <w:rFonts w:cs="Courier New"/>
+          <w:b/>
+          <w:szCs w:val="20"/>
+        </w:rPr>
+      </w:pPr>
+    </w:p>
+    <w:p>
+      <w:pPr>
+        <w:rPr>
+          <w:rFonts w:cs="Courier New"/>
+          <w:b/>
+          <w:szCs w:val="20"/>
+        </w:rPr>
+      </w:pPr>
+    </w:p>
+    <w:p>
+      <w:pPr>
+        <w:rPr>
+          <w:rFonts w:cs="Courier New"/>
+          <w:b/>
+          <w:szCs w:val="20"/>
+        </w:rPr>
+      </w:pPr>
+    </w:p>
+    <w:p>
+      <w:pPr>
+        <w:rPr>
+          <w:rFonts w:cs="Courier New"/>
+          <w:b/>
+          <w:szCs w:val="20"/>
+        </w:rPr>
+      </w:pPr>
+    </w:p>
+    <w:p>
+      <w:pPr>
+        <w:rPr>
+          <w:rFonts w:cs="Courier New"/>
+          <w:b/>
+          <w:szCs w:val="20"/>
+        </w:rPr>
+      </w:pPr>
+    </w:p>
+    <w:p>
+      <w:pPr>
+        <w:rPr>
+          <w:rFonts w:cs="Courier New"/>
+          <w:b/>
+          <w:szCs w:val="20"/>
+        </w:rPr>
+      </w:pPr>
+      <w:r>
+        <w:rPr>
+          <w:rFonts w:cs="Courier New"/>
+          <w:b/>
+          <w:szCs w:val="20"/>
+        </w:rPr>
+        <w:t>Vue</w:t>
+      </w:r>
+    </w:p>
+    <w:tbl>
+      <w:tblPr>
+        <w:tblStyle w:val="TableGrid"/>
+        <w:tblW w:w="0" w:type="auto"/>
+        <w:tblLook w:val="04A0" w:firstRow="1" w:lastRow="0" w:firstColumn="1" w:lastColumn="0" w:noHBand="0" w:noVBand="1"/>
+      </w:tblPr>
+      <w:tblGrid>
+        <w:gridCol w:w="5056"/>
+        <w:gridCol w:w="5056"/>
+      </w:tblGrid>
+      <w:tr>
+        <w:trPr>
+          <w:trHeight w:val="549"/>
+        </w:trPr>
+        <w:tc>
+          <w:tcPr>
+            <w:tcW w:w="5056" w:type="dxa"/>
+            <w:tcBorders>
+              <w:top w:val="single" w:sz="4" w:space="0" w:color="auto"/>
+              <w:left w:val="single" w:sz="4" w:space="0" w:color="auto"/>
+              <w:bottom w:val="single" w:sz="4" w:space="0" w:color="auto"/>
+              <w:right w:val="single" w:sz="4" w:space="0" w:color="auto"/>
+            </w:tcBorders>
+            <w:hideMark/>
+          </w:tcPr>
+          <w:p>
+            <w:pPr>
+              <w:rPr>
+                <w:rFonts w:cs="Courier New"/>
+                <w:b/>
+                <w:szCs w:val="20"/>
+                <w:lang w:eastAsia="en-US"/>
+              </w:rPr>
+            </w:pPr>
+            <w:r>
+              <w:rPr>
+                <w:rFonts w:cs="Courier New"/>
+                <w:b/>
+                <w:szCs w:val="20"/>
+                <w:lang w:eastAsia="en-US"/>
+              </w:rPr>
+              <w:t>Vue</w:t>
+            </w:r>
+          </w:p>
+        </w:tc>
+        <w:tc>
+          <w:tcPr>
+            <w:tcW w:w="5056" w:type="dxa"/>
+            <w:vMerge w:val="restart"/>
+            <w:tcBorders>
+              <w:top w:val="single" w:sz="4" w:space="0" w:color="auto"/>
+              <w:left w:val="single" w:sz="4" w:space="0" w:color="auto"/>
+              <w:bottom w:val="single" w:sz="4" w:space="0" w:color="auto"/>
+              <w:right w:val="single" w:sz="4" w:space="0" w:color="auto"/>
+            </w:tcBorders>
+            <w:hideMark/>
+          </w:tcPr>
+          <w:p>
+            <w:pPr>
+              <w:rPr>
+                <w:rFonts w:cs="Courier New"/>
+                <w:b/>
+                <w:szCs w:val="20"/>
+                <w:lang w:eastAsia="en-US"/>
+              </w:rPr>
+            </w:pPr>
+            <w:proofErr w:type="spellStart"/>
+            <w:r>
+              <w:rPr>
+                <w:rFonts w:cs="Courier New"/>
+                <w:b/>
+                <w:szCs w:val="20"/>
+                <w:lang w:eastAsia="en-US"/>
+              </w:rPr>
+              <w:t>Controleur</w:t>
+            </w:r>
+            <w:proofErr w:type="spellEnd"/>
+          </w:p>
+        </w:tc>
+      </w:tr>
+      <w:tr>
+        <w:trPr>
+          <w:trHeight w:val="864"/>
+        </w:trPr>
+        <w:tc>
+          <w:tcPr>
+            <w:tcW w:w="5056" w:type="dxa"/>
+            <w:tcBorders>
+              <w:top w:val="single" w:sz="4" w:space="0" w:color="auto"/>
+              <w:left w:val="single" w:sz="4" w:space="0" w:color="auto"/>
+              <w:bottom w:val="single" w:sz="4" w:space="0" w:color="auto"/>
+              <w:right w:val="single" w:sz="4" w:space="0" w:color="auto"/>
+            </w:tcBorders>
+          </w:tcPr>
+          <w:p>
+            <w:pPr>
+              <w:rPr>
+                <w:rFonts w:cs="Courier New"/>
+                <w:b/>
+                <w:szCs w:val="20"/>
+                <w:lang w:eastAsia="en-US"/>
+              </w:rPr>
+            </w:pPr>
+            <w:proofErr w:type="spellStart"/>
+            <w:proofErr w:type="gramStart"/>
+            <w:r>
+              <w:rPr>
+                <w:rFonts w:cs="Courier New"/>
+                <w:b/>
+                <w:szCs w:val="20"/>
+                <w:lang w:eastAsia="en-US"/>
+              </w:rPr>
+              <w:t>creerCadre</w:t>
+            </w:r>
+            <w:proofErr w:type="spellEnd"/>
+            <w:r>
+              <w:rPr>
+                <w:rFonts w:cs="Courier New"/>
+                <w:b/>
+                <w:szCs w:val="20"/>
+                <w:lang w:eastAsia="en-US"/>
+              </w:rPr>
+              <w:t>()</w:t>
+            </w:r>
+            <w:proofErr w:type="gramEnd"/>
+          </w:p>
+          <w:p>
+            <w:pPr>
+              <w:rPr>
+                <w:rFonts w:cs="Courier New"/>
+                <w:b/>
+                <w:szCs w:val="20"/>
+                <w:lang w:eastAsia="en-US"/>
+              </w:rPr>
+            </w:pPr>
+            <w:proofErr w:type="spellStart"/>
+            <w:proofErr w:type="gramStart"/>
+            <w:r>
+              <w:rPr>
+                <w:rFonts w:cs="Courier New"/>
+                <w:b/>
+                <w:szCs w:val="20"/>
+                <w:lang w:eastAsia="en-US"/>
+              </w:rPr>
+              <w:t>creerCadrePartie</w:t>
+            </w:r>
+            <w:proofErr w:type="spellEnd"/>
+            <w:r>
+              <w:rPr>
+                <w:rFonts w:cs="Courier New"/>
+                <w:b/>
+                <w:szCs w:val="20"/>
+                <w:lang w:eastAsia="en-US"/>
+              </w:rPr>
+              <w:t>()</w:t>
+            </w:r>
+            <w:proofErr w:type="gramEnd"/>
+          </w:p>
+          <w:p>
+            <w:pPr>
+              <w:rPr>
+                <w:rFonts w:cs="Courier New"/>
+                <w:b/>
+                <w:szCs w:val="20"/>
+                <w:lang w:eastAsia="en-US"/>
+              </w:rPr>
+            </w:pPr>
+            <w:proofErr w:type="spellStart"/>
+            <w:proofErr w:type="gramStart"/>
+            <w:r>
+              <w:rPr>
+                <w:rFonts w:cs="Courier New"/>
+                <w:b/>
+                <w:szCs w:val="20"/>
+                <w:lang w:eastAsia="en-US"/>
+              </w:rPr>
+              <w:t>creerCadreMenuPartie</w:t>
+            </w:r>
+            <w:proofErr w:type="spellEnd"/>
+            <w:r>
+              <w:rPr>
+                <w:rFonts w:cs="Courier New"/>
+                <w:b/>
+                <w:szCs w:val="20"/>
+                <w:lang w:eastAsia="en-US"/>
+              </w:rPr>
+              <w:t>()</w:t>
+            </w:r>
+            <w:proofErr w:type="gramEnd"/>
+          </w:p>
+          <w:p>
+            <w:pPr>
+              <w:rPr>
+                <w:rFonts w:cs="Courier New"/>
+                <w:b/>
+                <w:szCs w:val="20"/>
+                <w:lang w:eastAsia="en-US"/>
+              </w:rPr>
+            </w:pPr>
+            <w:proofErr w:type="spellStart"/>
+            <w:proofErr w:type="gramStart"/>
+            <w:r>
+              <w:rPr>
+                <w:rFonts w:cs="Courier New"/>
+                <w:b/>
+                <w:szCs w:val="20"/>
+                <w:lang w:eastAsia="en-US"/>
+              </w:rPr>
+              <w:t>creerCadreInfoCiv</w:t>
+            </w:r>
+            <w:proofErr w:type="spellEnd"/>
+            <w:r>
+              <w:rPr>
+                <w:rFonts w:cs="Courier New"/>
+                <w:b/>
+                <w:szCs w:val="20"/>
+                <w:lang w:eastAsia="en-US"/>
+              </w:rPr>
+              <w:t>()</w:t>
+            </w:r>
+            <w:proofErr w:type="gramEnd"/>
+          </w:p>
+          <w:p>
+            <w:pPr>
+              <w:rPr>
+                <w:rFonts w:cs="Courier New"/>
+                <w:b/>
+                <w:szCs w:val="20"/>
+                <w:lang w:eastAsia="en-US"/>
+              </w:rPr>
+            </w:pPr>
+            <w:proofErr w:type="spellStart"/>
+            <w:proofErr w:type="gramStart"/>
+            <w:r>
+              <w:rPr>
+                <w:rFonts w:cs="Courier New"/>
+                <w:b/>
+                <w:szCs w:val="20"/>
+                <w:lang w:eastAsia="en-US"/>
+              </w:rPr>
+              <w:t>creerCadreCosmos</w:t>
+            </w:r>
+            <w:proofErr w:type="spellEnd"/>
+            <w:r>
+              <w:rPr>
+                <w:rFonts w:cs="Courier New"/>
+                <w:b/>
+                <w:szCs w:val="20"/>
+                <w:lang w:eastAsia="en-US"/>
+              </w:rPr>
+              <w:t>()</w:t>
+            </w:r>
+            <w:proofErr w:type="gramEnd"/>
+          </w:p>
+          <w:p>
+            <w:pPr>
+              <w:rPr>
+                <w:rFonts w:cs="Courier New"/>
+                <w:b/>
+                <w:szCs w:val="20"/>
+                <w:lang w:val="en-CA" w:eastAsia="en-US"/>
+              </w:rPr>
+            </w:pPr>
+            <w:proofErr w:type="spellStart"/>
+            <w:r>
+              <w:rPr>
+                <w:rFonts w:cs="Courier New"/>
+                <w:b/>
+                <w:szCs w:val="20"/>
+                <w:lang w:val="en-CA" w:eastAsia="en-US"/>
+              </w:rPr>
+              <w:t>selectObject</w:t>
+            </w:r>
+            <w:proofErr w:type="spellEnd"/>
+            <w:r>
+              <w:rPr>
+                <w:rFonts w:cs="Courier New"/>
+                <w:b/>
+                <w:szCs w:val="20"/>
+                <w:lang w:val="en-CA" w:eastAsia="en-US"/>
+              </w:rPr>
+              <w:t>()</w:t>
+            </w:r>
+          </w:p>
+          <w:p>
+            <w:pPr>
+              <w:rPr>
+                <w:rFonts w:cs="Courier New"/>
+                <w:b/>
+                <w:szCs w:val="20"/>
+                <w:lang w:val="en-CA" w:eastAsia="en-US"/>
+              </w:rPr>
+            </w:pPr>
+            <w:proofErr w:type="spellStart"/>
+            <w:r>
+              <w:rPr>
+                <w:rFonts w:cs="Courier New"/>
+                <w:b/>
+                <w:szCs w:val="20"/>
+                <w:lang w:val="en-CA" w:eastAsia="en-US"/>
+              </w:rPr>
+              <w:t>creerCadreespace</w:t>
+            </w:r>
+            <w:proofErr w:type="spellEnd"/>
+            <w:r>
+              <w:rPr>
+                <w:rFonts w:cs="Courier New"/>
+                <w:b/>
+                <w:szCs w:val="20"/>
+                <w:lang w:val="en-CA" w:eastAsia="en-US"/>
+              </w:rPr>
+              <w:t>()</w:t>
+            </w:r>
+          </w:p>
+          <w:p>
+            <w:pPr>
+              <w:rPr>
+                <w:rFonts w:cs="Courier New"/>
+                <w:b/>
+                <w:szCs w:val="20"/>
+                <w:lang w:val="en-CA" w:eastAsia="en-US"/>
+              </w:rPr>
+            </w:pPr>
+            <w:proofErr w:type="spellStart"/>
+            <w:r>
+              <w:rPr>
+                <w:rFonts w:cs="Courier New"/>
+                <w:b/>
+                <w:szCs w:val="20"/>
+                <w:lang w:val="en-CA" w:eastAsia="en-US"/>
+              </w:rPr>
+              <w:t>creerCadreSystem</w:t>
+            </w:r>
+            <w:proofErr w:type="spellEnd"/>
+            <w:r>
+              <w:rPr>
+                <w:rFonts w:cs="Courier New"/>
+                <w:b/>
+                <w:szCs w:val="20"/>
+                <w:lang w:val="en-CA" w:eastAsia="en-US"/>
+              </w:rPr>
+              <w:t>()</w:t>
+            </w:r>
+          </w:p>
+          <w:p>
+            <w:pPr>
+              <w:rPr>
+                <w:rFonts w:cs="Courier New"/>
+                <w:b/>
+                <w:szCs w:val="20"/>
+                <w:lang w:val="en-CA" w:eastAsia="en-US"/>
+              </w:rPr>
+            </w:pPr>
+            <w:proofErr w:type="spellStart"/>
+            <w:r>
+              <w:rPr>
+                <w:rFonts w:cs="Courier New"/>
+                <w:b/>
+                <w:szCs w:val="20"/>
+                <w:lang w:val="en-CA" w:eastAsia="en-US"/>
+              </w:rPr>
+              <w:t>creerCadrePlanete</w:t>
+            </w:r>
+            <w:proofErr w:type="spellEnd"/>
+            <w:r>
+              <w:rPr>
+                <w:rFonts w:cs="Courier New"/>
+                <w:b/>
+                <w:szCs w:val="20"/>
+                <w:lang w:val="en-CA" w:eastAsia="en-US"/>
+              </w:rPr>
+              <w:t>()</w:t>
+            </w:r>
+          </w:p>
+          <w:p>
+            <w:pPr>
+              <w:rPr>
+                <w:rFonts w:cs="Courier New"/>
+                <w:b/>
+                <w:szCs w:val="20"/>
+                <w:lang w:val="en-CA" w:eastAsia="en-US"/>
+              </w:rPr>
+            </w:pPr>
+            <w:proofErr w:type="spellStart"/>
+            <w:r>
+              <w:rPr>
+                <w:rFonts w:cs="Courier New"/>
+                <w:b/>
+                <w:szCs w:val="20"/>
+                <w:lang w:val="en-CA" w:eastAsia="en-US"/>
+              </w:rPr>
+              <w:t>creerCadreInfoArtefact</w:t>
+            </w:r>
+            <w:proofErr w:type="spellEnd"/>
+            <w:r>
+              <w:rPr>
+                <w:rFonts w:cs="Courier New"/>
+                <w:b/>
+                <w:szCs w:val="20"/>
+                <w:lang w:val="en-CA" w:eastAsia="en-US"/>
+              </w:rPr>
+              <w:t>()</w:t>
+            </w:r>
+          </w:p>
+          <w:p>
+            <w:pPr>
+              <w:rPr>
+                <w:rFonts w:cs="Courier New"/>
+                <w:b/>
+                <w:bCs/>
+                <w:szCs w:val="20"/>
+                <w:lang w:eastAsia="en-US"/>
+              </w:rPr>
+            </w:pPr>
+            <w:proofErr w:type="spellStart"/>
+            <w:proofErr w:type="gramStart"/>
+            <w:r>
+              <w:rPr>
+                <w:rFonts w:cs="Courier New"/>
+                <w:b/>
+                <w:bCs/>
+                <w:szCs w:val="20"/>
+                <w:lang w:eastAsia="en-US"/>
+              </w:rPr>
+              <w:t>creeCadreCommandeCiv</w:t>
+            </w:r>
+            <w:proofErr w:type="spellEnd"/>
+            <w:r>
+              <w:rPr>
+                <w:rFonts w:cs="Courier New"/>
+                <w:b/>
+                <w:bCs/>
+                <w:szCs w:val="20"/>
+                <w:lang w:eastAsia="en-US"/>
+              </w:rPr>
+              <w:t>()</w:t>
+            </w:r>
+            <w:proofErr w:type="gramEnd"/>
+          </w:p>
+          <w:p>
+            <w:pPr>
+              <w:rPr>
+                <w:rFonts w:cs="Courier New"/>
+                <w:b/>
+                <w:bCs/>
+                <w:szCs w:val="20"/>
+                <w:lang w:eastAsia="en-US"/>
+              </w:rPr>
+            </w:pPr>
+            <w:proofErr w:type="spellStart"/>
+            <w:proofErr w:type="gramStart"/>
+            <w:r>
+              <w:rPr>
+                <w:rFonts w:cs="Courier New"/>
+                <w:b/>
+                <w:bCs/>
+                <w:szCs w:val="20"/>
+                <w:lang w:eastAsia="en-US"/>
+              </w:rPr>
+              <w:t>creeCadreNiveauVue</w:t>
+            </w:r>
+            <w:proofErr w:type="spellEnd"/>
+            <w:r>
+              <w:rPr>
+                <w:rFonts w:cs="Courier New"/>
+                <w:b/>
+                <w:bCs/>
+                <w:szCs w:val="20"/>
+                <w:lang w:eastAsia="en-US"/>
+              </w:rPr>
+              <w:t>()</w:t>
+            </w:r>
+            <w:proofErr w:type="gramEnd"/>
+          </w:p>
+          <w:p>
+            <w:pPr>
+              <w:rPr>
+                <w:rFonts w:cs="Courier New"/>
+                <w:b/>
+                <w:bCs/>
+                <w:szCs w:val="20"/>
+                <w:lang w:eastAsia="en-US"/>
+              </w:rPr>
+            </w:pPr>
+            <w:proofErr w:type="spellStart"/>
+            <w:proofErr w:type="gramStart"/>
+            <w:r>
+              <w:rPr>
+                <w:rFonts w:cs="Courier New"/>
+                <w:b/>
+                <w:bCs/>
+                <w:szCs w:val="20"/>
+                <w:lang w:eastAsia="en-US"/>
+              </w:rPr>
+              <w:t>placeCadreNiveau</w:t>
+            </w:r>
+            <w:proofErr w:type="spellEnd"/>
+            <w:r>
+              <w:rPr>
+                <w:rFonts w:cs="Courier New"/>
+                <w:b/>
+                <w:bCs/>
+                <w:szCs w:val="20"/>
+                <w:lang w:eastAsia="en-US"/>
+              </w:rPr>
+              <w:t>()</w:t>
+            </w:r>
+            <w:proofErr w:type="gramEnd"/>
+          </w:p>
+          <w:p>
+            <w:pPr>
+              <w:rPr>
+                <w:rFonts w:cs="Courier New"/>
+                <w:b/>
+                <w:bCs/>
+                <w:szCs w:val="20"/>
+                <w:lang w:eastAsia="en-US"/>
+              </w:rPr>
+            </w:pPr>
+            <w:proofErr w:type="spellStart"/>
+            <w:proofErr w:type="gramStart"/>
+            <w:r>
+              <w:rPr>
+                <w:rFonts w:cs="Courier New"/>
+                <w:b/>
+                <w:bCs/>
+                <w:szCs w:val="20"/>
+                <w:lang w:eastAsia="en-US"/>
+              </w:rPr>
+              <w:t>intercepteFermeture</w:t>
+            </w:r>
+            <w:proofErr w:type="spellEnd"/>
+            <w:r>
+              <w:rPr>
+                <w:rFonts w:cs="Courier New"/>
+                <w:b/>
+                <w:bCs/>
+                <w:szCs w:val="20"/>
+                <w:lang w:eastAsia="en-US"/>
+              </w:rPr>
+              <w:t>()</w:t>
+            </w:r>
+            <w:proofErr w:type="gramEnd"/>
+          </w:p>
+          <w:p>
+            <w:pPr>
+              <w:rPr>
+                <w:rFonts w:cs="Courier New"/>
+                <w:b/>
+                <w:bCs/>
+                <w:szCs w:val="20"/>
+                <w:lang w:eastAsia="en-US"/>
+              </w:rPr>
+            </w:pPr>
+            <w:proofErr w:type="spellStart"/>
+            <w:proofErr w:type="gramStart"/>
+            <w:r>
+              <w:rPr>
+                <w:rFonts w:cs="Courier New"/>
+                <w:b/>
+                <w:bCs/>
+                <w:szCs w:val="20"/>
+                <w:lang w:eastAsia="en-US"/>
+              </w:rPr>
+              <w:t>afficheAttente</w:t>
+            </w:r>
+            <w:proofErr w:type="spellEnd"/>
+            <w:r>
+              <w:rPr>
+                <w:rFonts w:cs="Courier New"/>
+                <w:b/>
+                <w:bCs/>
+                <w:szCs w:val="20"/>
+                <w:lang w:eastAsia="en-US"/>
+              </w:rPr>
+              <w:t>()</w:t>
+            </w:r>
+            <w:proofErr w:type="gramEnd"/>
+          </w:p>
+          <w:p>
+            <w:pPr>
+              <w:rPr>
+                <w:rFonts w:cs="Courier New"/>
+                <w:b/>
+                <w:bCs/>
+                <w:szCs w:val="20"/>
+                <w:lang w:eastAsia="en-US"/>
+              </w:rPr>
+            </w:pPr>
+            <w:proofErr w:type="spellStart"/>
+            <w:proofErr w:type="gramStart"/>
+            <w:r>
+              <w:rPr>
+                <w:rFonts w:cs="Courier New"/>
+                <w:b/>
+                <w:bCs/>
+                <w:szCs w:val="20"/>
+                <w:lang w:eastAsia="en-US"/>
+              </w:rPr>
+              <w:t>placeCadre</w:t>
+            </w:r>
+            <w:proofErr w:type="spellEnd"/>
+            <w:r>
+              <w:rPr>
+                <w:rFonts w:cs="Courier New"/>
+                <w:b/>
+                <w:bCs/>
+                <w:szCs w:val="20"/>
+                <w:lang w:eastAsia="en-US"/>
+              </w:rPr>
+              <w:t>()</w:t>
+            </w:r>
+            <w:proofErr w:type="gramEnd"/>
+          </w:p>
+          <w:p>
+            <w:pPr>
+              <w:rPr>
+                <w:rFonts w:cs="Courier New"/>
+                <w:b/>
+                <w:bCs/>
+                <w:szCs w:val="20"/>
+                <w:lang w:eastAsia="en-US"/>
+              </w:rPr>
+            </w:pPr>
+            <w:proofErr w:type="spellStart"/>
+            <w:proofErr w:type="gramStart"/>
+            <w:r>
+              <w:rPr>
+                <w:rFonts w:cs="Courier New"/>
+                <w:b/>
+                <w:bCs/>
+                <w:szCs w:val="20"/>
+                <w:lang w:eastAsia="en-US"/>
+              </w:rPr>
+              <w:t>creeCadreConnection</w:t>
+            </w:r>
+            <w:proofErr w:type="spellEnd"/>
+            <w:r>
+              <w:rPr>
+                <w:rFonts w:cs="Courier New"/>
+                <w:b/>
+                <w:bCs/>
+                <w:szCs w:val="20"/>
+                <w:lang w:eastAsia="en-US"/>
+              </w:rPr>
+              <w:t>()</w:t>
+            </w:r>
+            <w:proofErr w:type="gramEnd"/>
+          </w:p>
+          <w:p>
+            <w:pPr>
+              <w:rPr>
+                <w:rFonts w:cs="Courier New"/>
+                <w:b/>
+                <w:bCs/>
+                <w:szCs w:val="20"/>
+                <w:lang w:eastAsia="en-US"/>
+              </w:rPr>
+            </w:pPr>
+            <w:proofErr w:type="spellStart"/>
+            <w:proofErr w:type="gramStart"/>
+            <w:r>
+              <w:rPr>
+                <w:rFonts w:cs="Courier New"/>
+                <w:b/>
+                <w:bCs/>
+                <w:szCs w:val="20"/>
+                <w:lang w:eastAsia="en-US"/>
+              </w:rPr>
+              <w:t>creeCadreAttente</w:t>
+            </w:r>
+            <w:proofErr w:type="spellEnd"/>
+            <w:r>
+              <w:rPr>
+                <w:rFonts w:cs="Courier New"/>
+                <w:b/>
+                <w:bCs/>
+                <w:szCs w:val="20"/>
+                <w:lang w:eastAsia="en-US"/>
+              </w:rPr>
+              <w:t>()</w:t>
+            </w:r>
+            <w:proofErr w:type="gramEnd"/>
+          </w:p>
+          <w:p>
+            <w:pPr>
+              <w:rPr>
+                <w:rFonts w:cs="Courier New"/>
+                <w:b/>
+                <w:bCs/>
+                <w:szCs w:val="20"/>
+                <w:lang w:eastAsia="en-US"/>
+              </w:rPr>
+            </w:pPr>
+            <w:proofErr w:type="spellStart"/>
+            <w:proofErr w:type="gramStart"/>
+            <w:r>
+              <w:rPr>
+                <w:rFonts w:cs="Courier New"/>
+                <w:b/>
+                <w:bCs/>
+                <w:szCs w:val="20"/>
+                <w:lang w:eastAsia="en-US"/>
+              </w:rPr>
+              <w:t>afficheListeJoueurs</w:t>
+            </w:r>
+            <w:proofErr w:type="spellEnd"/>
+            <w:r>
+              <w:rPr>
+                <w:rFonts w:cs="Courier New"/>
+                <w:b/>
+                <w:bCs/>
+                <w:szCs w:val="20"/>
+                <w:lang w:eastAsia="en-US"/>
+              </w:rPr>
+              <w:t>()</w:t>
+            </w:r>
+            <w:proofErr w:type="gramEnd"/>
+          </w:p>
+          <w:p>
+            <w:pPr>
+              <w:rPr>
+                <w:rFonts w:cs="Courier New"/>
+                <w:b/>
+                <w:szCs w:val="20"/>
+                <w:lang w:eastAsia="en-US"/>
+              </w:rPr>
+            </w:pPr>
+            <w:proofErr w:type="spellStart"/>
+            <w:proofErr w:type="gramStart"/>
+            <w:r>
+              <w:rPr>
+                <w:rFonts w:cs="Courier New"/>
+                <w:b/>
+                <w:bCs/>
+                <w:szCs w:val="20"/>
+                <w:lang w:eastAsia="en-US"/>
+              </w:rPr>
+              <w:t>exploreSysteme</w:t>
+            </w:r>
+            <w:proofErr w:type="spellEnd"/>
+            <w:r>
+              <w:rPr>
+                <w:rFonts w:cs="Courier New"/>
+                <w:b/>
+                <w:szCs w:val="20"/>
+                <w:lang w:eastAsia="en-US"/>
+              </w:rPr>
+              <w:t>()</w:t>
+            </w:r>
+            <w:proofErr w:type="gramEnd"/>
+          </w:p>
+          <w:p>
+            <w:pPr>
+              <w:rPr>
+                <w:rFonts w:cs="Courier New"/>
+                <w:b/>
+                <w:bCs/>
+                <w:szCs w:val="20"/>
+                <w:lang w:eastAsia="en-US"/>
+              </w:rPr>
+            </w:pPr>
+            <w:proofErr w:type="spellStart"/>
+            <w:proofErr w:type="gramStart"/>
+            <w:r>
+              <w:rPr>
+                <w:rFonts w:cs="Courier New"/>
+                <w:b/>
+                <w:bCs/>
+                <w:szCs w:val="20"/>
+                <w:lang w:eastAsia="en-US"/>
+              </w:rPr>
+              <w:t>colonisePlanete</w:t>
+            </w:r>
+            <w:proofErr w:type="spellEnd"/>
+            <w:r>
+              <w:rPr>
+                <w:rFonts w:cs="Courier New"/>
+                <w:b/>
+                <w:bCs/>
+                <w:szCs w:val="20"/>
+                <w:lang w:eastAsia="en-US"/>
+              </w:rPr>
+              <w:t>()</w:t>
+            </w:r>
+            <w:proofErr w:type="gramEnd"/>
+          </w:p>
+          <w:p>
+            <w:pPr>
+              <w:rPr>
+                <w:rFonts w:cs="Courier New"/>
+                <w:b/>
+                <w:bCs/>
+                <w:szCs w:val="20"/>
+                <w:lang w:eastAsia="en-US"/>
+              </w:rPr>
+            </w:pPr>
+            <w:proofErr w:type="spellStart"/>
+            <w:proofErr w:type="gramStart"/>
+            <w:r>
+              <w:rPr>
+                <w:rFonts w:cs="Courier New"/>
+                <w:b/>
+                <w:bCs/>
+                <w:szCs w:val="20"/>
+                <w:lang w:eastAsia="en-US"/>
+              </w:rPr>
+              <w:t>initPartie</w:t>
+            </w:r>
+            <w:proofErr w:type="spellEnd"/>
+            <w:r>
+              <w:rPr>
+                <w:rFonts w:cs="Courier New"/>
+                <w:b/>
+                <w:bCs/>
+                <w:szCs w:val="20"/>
+                <w:lang w:eastAsia="en-US"/>
+              </w:rPr>
+              <w:t>()</w:t>
+            </w:r>
+            <w:proofErr w:type="gramEnd"/>
+          </w:p>
+          <w:p>
+            <w:pPr>
+              <w:rPr>
+                <w:rFonts w:cs="Courier New"/>
+                <w:b/>
+                <w:bCs/>
+                <w:szCs w:val="20"/>
+                <w:lang w:eastAsia="en-US"/>
+              </w:rPr>
+            </w:pPr>
+            <w:proofErr w:type="spellStart"/>
+            <w:proofErr w:type="gramStart"/>
+            <w:r>
+              <w:rPr>
+                <w:rFonts w:cs="Courier New"/>
+                <w:b/>
+                <w:bCs/>
+                <w:szCs w:val="20"/>
+                <w:lang w:eastAsia="en-US"/>
+              </w:rPr>
+              <w:t>placePerspective</w:t>
+            </w:r>
+            <w:proofErr w:type="spellEnd"/>
+            <w:r>
+              <w:rPr>
+                <w:rFonts w:cs="Courier New"/>
+                <w:b/>
+                <w:bCs/>
+                <w:szCs w:val="20"/>
+                <w:lang w:eastAsia="en-US"/>
+              </w:rPr>
+              <w:t>()</w:t>
+            </w:r>
+            <w:proofErr w:type="gramEnd"/>
+          </w:p>
+          <w:p>
+            <w:pPr>
+              <w:rPr>
+                <w:rFonts w:cs="Courier New"/>
+                <w:b/>
+                <w:bCs/>
+                <w:szCs w:val="20"/>
+                <w:lang w:eastAsia="en-US"/>
+              </w:rPr>
+            </w:pPr>
+            <w:proofErr w:type="spellStart"/>
+            <w:proofErr w:type="gramStart"/>
+            <w:r>
+              <w:rPr>
+                <w:rFonts w:cs="Courier New"/>
+                <w:b/>
+                <w:bCs/>
+                <w:szCs w:val="20"/>
+                <w:lang w:eastAsia="en-US"/>
+              </w:rPr>
+              <w:t>initCosmos</w:t>
+            </w:r>
+            <w:proofErr w:type="spellEnd"/>
+            <w:r>
+              <w:rPr>
+                <w:rFonts w:cs="Courier New"/>
+                <w:b/>
+                <w:bCs/>
+                <w:szCs w:val="20"/>
+                <w:lang w:eastAsia="en-US"/>
+              </w:rPr>
+              <w:t>()</w:t>
+            </w:r>
+            <w:proofErr w:type="gramEnd"/>
+          </w:p>
+          <w:p>
+            <w:pPr>
+              <w:rPr>
+                <w:rFonts w:cs="Courier New"/>
+                <w:b/>
+                <w:szCs w:val="20"/>
+                <w:lang w:eastAsia="en-US"/>
+              </w:rPr>
+            </w:pPr>
+            <w:proofErr w:type="spellStart"/>
+            <w:proofErr w:type="gramStart"/>
+            <w:r>
+              <w:rPr>
+                <w:rFonts w:cs="Courier New"/>
+                <w:b/>
+                <w:bCs/>
+                <w:szCs w:val="20"/>
+                <w:lang w:eastAsia="en-US"/>
+              </w:rPr>
+              <w:t>afficheCosmos</w:t>
+            </w:r>
+            <w:proofErr w:type="spellEnd"/>
+            <w:r>
+              <w:rPr>
+                <w:rFonts w:cs="Courier New"/>
+                <w:b/>
+                <w:szCs w:val="20"/>
+                <w:lang w:eastAsia="en-US"/>
+              </w:rPr>
+              <w:t>()</w:t>
+            </w:r>
+            <w:proofErr w:type="gramEnd"/>
+          </w:p>
+          <w:p>
+            <w:pPr>
+              <w:rPr>
+                <w:rFonts w:cs="Courier New"/>
+                <w:b/>
+                <w:bCs/>
+                <w:szCs w:val="20"/>
+                <w:lang w:eastAsia="en-US"/>
+              </w:rPr>
+            </w:pPr>
+            <w:proofErr w:type="spellStart"/>
+            <w:proofErr w:type="gramStart"/>
+            <w:r>
+              <w:rPr>
+                <w:rFonts w:cs="Courier New"/>
+                <w:b/>
+                <w:bCs/>
+                <w:szCs w:val="20"/>
+                <w:lang w:eastAsia="en-US"/>
+              </w:rPr>
+              <w:t>initEspace</w:t>
+            </w:r>
+            <w:proofErr w:type="spellEnd"/>
+            <w:r>
+              <w:rPr>
+                <w:rFonts w:cs="Courier New"/>
+                <w:b/>
+                <w:bCs/>
+                <w:szCs w:val="20"/>
+                <w:lang w:eastAsia="en-US"/>
+              </w:rPr>
+              <w:t>()</w:t>
+            </w:r>
+            <w:proofErr w:type="gramEnd"/>
+          </w:p>
+          <w:p>
+            <w:pPr>
+              <w:rPr>
+                <w:rFonts w:cs="Courier New"/>
+                <w:b/>
+                <w:bCs/>
+                <w:szCs w:val="20"/>
+                <w:lang w:eastAsia="en-US"/>
+              </w:rPr>
+            </w:pPr>
+            <w:proofErr w:type="spellStart"/>
+            <w:proofErr w:type="gramStart"/>
+            <w:r>
+              <w:rPr>
+                <w:rFonts w:cs="Courier New"/>
+                <w:b/>
+                <w:bCs/>
+                <w:szCs w:val="20"/>
+                <w:lang w:eastAsia="en-US"/>
+              </w:rPr>
+              <w:t>afficheArtefact</w:t>
+            </w:r>
+            <w:proofErr w:type="spellEnd"/>
+            <w:r>
+              <w:rPr>
+                <w:rFonts w:cs="Courier New"/>
+                <w:b/>
+                <w:bCs/>
+                <w:szCs w:val="20"/>
+                <w:lang w:eastAsia="en-US"/>
+              </w:rPr>
+              <w:t>()</w:t>
+            </w:r>
+            <w:proofErr w:type="gramEnd"/>
+          </w:p>
+          <w:p>
+            <w:pPr>
+              <w:rPr>
+                <w:rFonts w:cs="Courier New"/>
+                <w:b/>
+                <w:bCs/>
+                <w:szCs w:val="20"/>
+                <w:lang w:eastAsia="en-US"/>
+              </w:rPr>
+            </w:pPr>
+            <w:proofErr w:type="spellStart"/>
+            <w:proofErr w:type="gramStart"/>
+            <w:r>
+              <w:rPr>
+                <w:rFonts w:cs="Courier New"/>
+                <w:b/>
+                <w:bCs/>
+                <w:szCs w:val="20"/>
+                <w:lang w:eastAsia="en-US"/>
+              </w:rPr>
+              <w:t>afficheSelection</w:t>
+            </w:r>
+            <w:proofErr w:type="spellEnd"/>
+            <w:r>
+              <w:rPr>
+                <w:rFonts w:cs="Courier New"/>
+                <w:b/>
+                <w:bCs/>
+                <w:szCs w:val="20"/>
+                <w:lang w:eastAsia="en-US"/>
+              </w:rPr>
+              <w:t>()</w:t>
+            </w:r>
+            <w:proofErr w:type="gramEnd"/>
+          </w:p>
+          <w:p>
+            <w:pPr>
+              <w:rPr>
+                <w:rFonts w:cs="Courier New"/>
+                <w:b/>
+                <w:bCs/>
+                <w:szCs w:val="20"/>
+                <w:lang w:eastAsia="en-US"/>
+              </w:rPr>
+            </w:pPr>
+            <w:proofErr w:type="spellStart"/>
+            <w:proofErr w:type="gramStart"/>
+            <w:r>
+              <w:rPr>
+                <w:rFonts w:cs="Courier New"/>
+                <w:b/>
+                <w:bCs/>
+                <w:szCs w:val="20"/>
+                <w:lang w:eastAsia="en-US"/>
+              </w:rPr>
+              <w:t>changeCible</w:t>
+            </w:r>
+            <w:proofErr w:type="spellEnd"/>
+            <w:r>
+              <w:rPr>
+                <w:rFonts w:cs="Courier New"/>
+                <w:b/>
+                <w:bCs/>
+                <w:szCs w:val="20"/>
+                <w:lang w:eastAsia="en-US"/>
+              </w:rPr>
+              <w:t>()</w:t>
+            </w:r>
+            <w:proofErr w:type="gramEnd"/>
+          </w:p>
+          <w:p>
+            <w:pPr>
+              <w:rPr>
+                <w:rFonts w:cs="Courier New"/>
+                <w:b/>
+                <w:bCs/>
+                <w:szCs w:val="20"/>
+                <w:lang w:eastAsia="en-US"/>
+              </w:rPr>
+            </w:pPr>
+            <w:proofErr w:type="spellStart"/>
+            <w:proofErr w:type="gramStart"/>
+            <w:r>
+              <w:rPr>
+                <w:rFonts w:cs="Courier New"/>
+                <w:b/>
+                <w:bCs/>
+                <w:szCs w:val="20"/>
+                <w:lang w:eastAsia="en-US"/>
+              </w:rPr>
+              <w:t>creerServeur</w:t>
+            </w:r>
+            <w:proofErr w:type="spellEnd"/>
+            <w:r>
+              <w:rPr>
+                <w:rFonts w:cs="Courier New"/>
+                <w:b/>
+                <w:bCs/>
+                <w:szCs w:val="20"/>
+                <w:lang w:eastAsia="en-US"/>
+              </w:rPr>
+              <w:t>()</w:t>
+            </w:r>
+            <w:proofErr w:type="gramEnd"/>
+          </w:p>
+          <w:p>
+            <w:pPr>
+              <w:rPr>
+                <w:rFonts w:cs="Courier New"/>
+                <w:b/>
+                <w:bCs/>
+                <w:szCs w:val="20"/>
+                <w:lang w:eastAsia="en-US"/>
+              </w:rPr>
+            </w:pPr>
+            <w:proofErr w:type="spellStart"/>
+            <w:proofErr w:type="gramStart"/>
+            <w:r>
+              <w:rPr>
+                <w:rFonts w:cs="Courier New"/>
+                <w:b/>
+                <w:bCs/>
+                <w:szCs w:val="20"/>
+                <w:lang w:eastAsia="en-US"/>
+              </w:rPr>
+              <w:t>inscritClient</w:t>
+            </w:r>
+            <w:proofErr w:type="spellEnd"/>
+            <w:r>
+              <w:rPr>
+                <w:rFonts w:cs="Courier New"/>
+                <w:b/>
+                <w:bCs/>
+                <w:szCs w:val="20"/>
+                <w:lang w:eastAsia="en-US"/>
+              </w:rPr>
+              <w:t>()</w:t>
+            </w:r>
+            <w:proofErr w:type="gramEnd"/>
+          </w:p>
+          <w:p>
+            <w:pPr>
+              <w:rPr>
+                <w:rFonts w:cs="Courier New"/>
+                <w:b/>
+                <w:bCs/>
+                <w:szCs w:val="20"/>
+                <w:lang w:eastAsia="en-US"/>
+              </w:rPr>
+            </w:pPr>
+            <w:proofErr w:type="spellStart"/>
+            <w:proofErr w:type="gramStart"/>
+            <w:r>
+              <w:rPr>
+                <w:rFonts w:cs="Courier New"/>
+                <w:b/>
+                <w:bCs/>
+                <w:szCs w:val="20"/>
+                <w:lang w:eastAsia="en-US"/>
+              </w:rPr>
+              <w:t>connecterServeur</w:t>
+            </w:r>
+            <w:proofErr w:type="spellEnd"/>
+            <w:r>
+              <w:rPr>
+                <w:rFonts w:cs="Courier New"/>
+                <w:b/>
+                <w:bCs/>
+                <w:szCs w:val="20"/>
+                <w:lang w:eastAsia="en-US"/>
+              </w:rPr>
+              <w:t>()</w:t>
+            </w:r>
+            <w:proofErr w:type="gramEnd"/>
+          </w:p>
+          <w:p>
+            <w:pPr>
+              <w:rPr>
+                <w:rFonts w:cs="Courier New"/>
+                <w:b/>
+                <w:bCs/>
+                <w:szCs w:val="20"/>
+                <w:lang w:eastAsia="en-US"/>
+              </w:rPr>
+            </w:pPr>
+            <w:proofErr w:type="spellStart"/>
+            <w:proofErr w:type="gramStart"/>
+            <w:r>
+              <w:rPr>
+                <w:rFonts w:cs="Courier New"/>
+                <w:b/>
+                <w:bCs/>
+                <w:szCs w:val="20"/>
+                <w:lang w:eastAsia="en-US"/>
+              </w:rPr>
+              <w:t>afficheModele</w:t>
+            </w:r>
+            <w:proofErr w:type="spellEnd"/>
+            <w:r>
+              <w:rPr>
+                <w:rFonts w:cs="Courier New"/>
+                <w:b/>
+                <w:bCs/>
+                <w:szCs w:val="20"/>
+                <w:lang w:eastAsia="en-US"/>
+              </w:rPr>
+              <w:t>()</w:t>
+            </w:r>
+            <w:proofErr w:type="gramEnd"/>
+          </w:p>
+          <w:p>
+            <w:pPr>
+              <w:rPr>
+                <w:rFonts w:cs="Courier New"/>
+                <w:b/>
+                <w:bCs/>
+                <w:szCs w:val="20"/>
+                <w:lang w:eastAsia="en-US"/>
+              </w:rPr>
+            </w:pPr>
+            <w:proofErr w:type="spellStart"/>
+            <w:proofErr w:type="gramStart"/>
+            <w:r>
+              <w:rPr>
+                <w:rFonts w:cs="Courier New"/>
+                <w:b/>
+                <w:bCs/>
+                <w:szCs w:val="20"/>
+                <w:lang w:eastAsia="en-US"/>
+              </w:rPr>
+              <w:t>afficheEtoiles</w:t>
+            </w:r>
+            <w:proofErr w:type="spellEnd"/>
+            <w:r>
+              <w:rPr>
+                <w:rFonts w:cs="Courier New"/>
+                <w:b/>
+                <w:bCs/>
+                <w:szCs w:val="20"/>
+                <w:lang w:eastAsia="en-US"/>
+              </w:rPr>
+              <w:t>()</w:t>
+            </w:r>
+            <w:proofErr w:type="gramEnd"/>
+          </w:p>
+          <w:p>
+            <w:pPr>
+              <w:rPr>
+                <w:rFonts w:cs="Courier New"/>
+                <w:b/>
+                <w:bCs/>
+                <w:szCs w:val="20"/>
+                <w:lang w:eastAsia="en-US"/>
+              </w:rPr>
+            </w:pPr>
+            <w:proofErr w:type="spellStart"/>
+            <w:proofErr w:type="gramStart"/>
+            <w:r>
+              <w:rPr>
+                <w:rFonts w:cs="Courier New"/>
+                <w:b/>
+                <w:bCs/>
+                <w:szCs w:val="20"/>
+                <w:lang w:eastAsia="en-US"/>
+              </w:rPr>
+              <w:t>showPlanete</w:t>
+            </w:r>
+            <w:proofErr w:type="spellEnd"/>
+            <w:r>
+              <w:rPr>
+                <w:rFonts w:cs="Courier New"/>
+                <w:b/>
+                <w:bCs/>
+                <w:szCs w:val="20"/>
+                <w:lang w:eastAsia="en-US"/>
+              </w:rPr>
+              <w:t>()</w:t>
+            </w:r>
+            <w:proofErr w:type="gramEnd"/>
+          </w:p>
+          <w:p>
+            <w:pPr>
+              <w:rPr>
+                <w:rFonts w:cs="Courier New"/>
+                <w:b/>
+                <w:bCs/>
+                <w:szCs w:val="20"/>
+                <w:lang w:eastAsia="en-US"/>
+              </w:rPr>
+            </w:pPr>
+            <w:proofErr w:type="spellStart"/>
+            <w:proofErr w:type="gramStart"/>
+            <w:r>
+              <w:rPr>
+                <w:rFonts w:cs="Courier New"/>
+                <w:b/>
+                <w:bCs/>
+                <w:szCs w:val="20"/>
+                <w:lang w:eastAsia="en-US"/>
+              </w:rPr>
+              <w:t>centrerPlanete</w:t>
+            </w:r>
+            <w:proofErr w:type="spellEnd"/>
+            <w:r>
+              <w:rPr>
+                <w:rFonts w:cs="Courier New"/>
+                <w:b/>
+                <w:bCs/>
+                <w:szCs w:val="20"/>
+                <w:lang w:eastAsia="en-US"/>
+              </w:rPr>
+              <w:t>()</w:t>
+            </w:r>
+            <w:proofErr w:type="gramEnd"/>
+          </w:p>
+          <w:p>
+            <w:pPr>
+              <w:rPr>
+                <w:rFonts w:cs="Courier New"/>
+                <w:b/>
+                <w:bCs/>
+                <w:szCs w:val="20"/>
+                <w:lang w:eastAsia="en-US"/>
+              </w:rPr>
+            </w:pPr>
+            <w:proofErr w:type="spellStart"/>
+            <w:proofErr w:type="gramStart"/>
+            <w:r>
+              <w:rPr>
+                <w:rFonts w:cs="Courier New"/>
+                <w:b/>
+                <w:bCs/>
+                <w:szCs w:val="20"/>
+                <w:lang w:eastAsia="en-US"/>
+              </w:rPr>
+              <w:t>centrerObjet</w:t>
+            </w:r>
+            <w:proofErr w:type="spellEnd"/>
+            <w:r>
+              <w:rPr>
+                <w:rFonts w:cs="Courier New"/>
+                <w:b/>
+                <w:bCs/>
+                <w:szCs w:val="20"/>
+                <w:lang w:eastAsia="en-US"/>
+              </w:rPr>
+              <w:t>()</w:t>
+            </w:r>
+            <w:proofErr w:type="gramEnd"/>
+          </w:p>
+          <w:p>
+            <w:pPr>
+              <w:rPr>
+                <w:rFonts w:cs="Courier New"/>
+                <w:b/>
+                <w:szCs w:val="20"/>
+                <w:lang w:eastAsia="en-US"/>
+              </w:rPr>
+            </w:pPr>
+          </w:p>
+        </w:tc>
+        <w:tc>
+          <w:tcPr>
+            <w:tcW w:w="0" w:type="auto"/>
+            <w:vMerge/>
+            <w:tcBorders>
+              <w:top w:val="single" w:sz="4" w:space="0" w:color="auto"/>
+              <w:left w:val="single" w:sz="4" w:space="0" w:color="auto"/>
+              <w:bottom w:val="single" w:sz="4" w:space="0" w:color="auto"/>
+              <w:right w:val="single" w:sz="4" w:space="0" w:color="auto"/>
+            </w:tcBorders>
+            <w:vAlign w:val="center"/>
+            <w:hideMark/>
+          </w:tcPr>
+          <w:p>
+            <w:pPr>
+              <w:rPr>
+                <w:rFonts w:cs="Courier New"/>
+                <w:b/>
+                <w:szCs w:val="20"/>
+                <w:lang w:eastAsia="en-US"/>
+              </w:rPr>
+            </w:pPr>
+          </w:p>
+        </w:tc>
+      </w:tr>
+    </w:tbl>
+    <w:p>
+      <w:pPr>
+        <w:rPr>
+          <w:rFonts w:cs="Courier New"/>
+          <w:b/>
+          <w:szCs w:val="20"/>
+        </w:rPr>
+      </w:pPr>
+    </w:p>
+    <w:p>
+      <w:pPr>
+        <w:rPr>
+          <w:rFonts w:cs="Courier New"/>
+          <w:b/>
+          <w:szCs w:val="20"/>
+        </w:rPr>
+      </w:pPr>
+    </w:p>
+    <w:p>
+      <w:bookmarkStart w:id="0" w:name="_GoBack"/>
+      <w:bookmarkEnd w:id="0"/>
+    </w:p>
     <w:p/>
     <w:p/>
     <w:p/>
@@ -610,7 +4547,6 @@
     <w:p/>
     <w:p>
       <w:r>
-        <w:lastRenderedPageBreak/>
         <w:t>-Listing:</w:t>
       </w:r>
     </w:p>
@@ -662,7 +4598,7 @@
     <w:p/>
     <w:tbl>
       <w:tblPr>
-        <w:tblStyle w:val="Grilledutableau"/>
+        <w:tblStyle w:val="TableGrid"/>
         <w:tblW w:w="0" w:type="auto"/>
         <w:tblLook w:val="04A0" w:firstRow="1" w:lastRow="0" w:firstColumn="1" w:lastColumn="0" w:noHBand="0" w:noVBand="1"/>
       </w:tblPr>
@@ -1035,11 +4971,11 @@
       <w:lang w:eastAsia="fr-CA"/>
     </w:rPr>
   </w:style>
-  <w:style w:type="paragraph" w:styleId="Titre1">
+  <w:style w:type="paragraph" w:styleId="Heading1">
     <w:name w:val="heading 1"/>
     <w:basedOn w:val="Normal"/>
     <w:next w:val="Normal"/>
-    <w:link w:val="Titre1Car"/>
+    <w:link w:val="Heading1Char"/>
     <w:uiPriority w:val="9"/>
     <w:qFormat/>
     <w:rsid w:val="00306246"/>
@@ -1058,11 +4994,11 @@
       <w:szCs w:val="28"/>
     </w:rPr>
   </w:style>
-  <w:style w:type="paragraph" w:styleId="Titre2">
+  <w:style w:type="paragraph" w:styleId="Heading2">
     <w:name w:val="heading 2"/>
     <w:basedOn w:val="Normal"/>
     <w:next w:val="Normal"/>
-    <w:link w:val="Titre2Car"/>
+    <w:link w:val="Heading2Char"/>
     <w:uiPriority w:val="9"/>
     <w:unhideWhenUsed/>
     <w:qFormat/>
@@ -1082,13 +5018,13 @@
       <w:szCs w:val="26"/>
     </w:rPr>
   </w:style>
-  <w:style w:type="character" w:default="1" w:styleId="Policepardfaut">
+  <w:style w:type="character" w:default="1" w:styleId="DefaultParagraphFont">
     <w:name w:val="Default Paragraph Font"/>
     <w:uiPriority w:val="1"/>
     <w:semiHidden/>
     <w:unhideWhenUsed/>
   </w:style>
-  <w:style w:type="table" w:default="1" w:styleId="TableauNormal">
+  <w:style w:type="table" w:default="1" w:styleId="TableNormal">
     <w:name w:val="Normal Table"/>
     <w:uiPriority w:val="99"/>
     <w:semiHidden/>
@@ -1103,16 +5039,16 @@
       </w:tblCellMar>
     </w:tblPr>
   </w:style>
-  <w:style w:type="numbering" w:default="1" w:styleId="Aucuneliste">
+  <w:style w:type="numbering" w:default="1" w:styleId="NoList">
     <w:name w:val="No List"/>
     <w:uiPriority w:val="99"/>
     <w:semiHidden/>
     <w:unhideWhenUsed/>
   </w:style>
-  <w:style w:type="character" w:customStyle="1" w:styleId="Titre1Car">
-    <w:name w:val="Titre 1 Car"/>
-    <w:basedOn w:val="Policepardfaut"/>
-    <w:link w:val="Titre1"/>
+  <w:style w:type="character" w:customStyle="1" w:styleId="Heading1Char">
+    <w:name w:val="Heading 1 Char"/>
+    <w:basedOn w:val="DefaultParagraphFont"/>
+    <w:link w:val="Heading1"/>
     <w:uiPriority w:val="9"/>
     <w:rsid w:val="00306246"/>
     <w:rPr>
@@ -1125,9 +5061,9 @@
       <w:lang w:eastAsia="fr-CA"/>
     </w:rPr>
   </w:style>
-  <w:style w:type="table" w:styleId="Grilledutableau">
+  <w:style w:type="table" w:styleId="TableGrid">
     <w:name w:val="Table Grid"/>
-    <w:basedOn w:val="TableauNormal"/>
+    <w:basedOn w:val="TableNormal"/>
     <w:uiPriority w:val="59"/>
     <w:rsid w:val="00755D0E"/>
     <w:pPr>
@@ -1151,10 +5087,10 @@
       </w:tblCellMar>
     </w:tblPr>
   </w:style>
-  <w:style w:type="character" w:customStyle="1" w:styleId="Titre2Car">
-    <w:name w:val="Titre 2 Car"/>
-    <w:basedOn w:val="Policepardfaut"/>
-    <w:link w:val="Titre2"/>
+  <w:style w:type="character" w:customStyle="1" w:styleId="Heading2Char">
+    <w:name w:val="Heading 2 Char"/>
+    <w:basedOn w:val="DefaultParagraphFont"/>
+    <w:link w:val="Heading2"/>
     <w:uiPriority w:val="9"/>
     <w:rsid w:val="002F09BD"/>
     <w:rPr>
@@ -1340,11 +5276,11 @@
       <w:lang w:eastAsia="fr-CA"/>
     </w:rPr>
   </w:style>
-  <w:style w:type="paragraph" w:styleId="Titre1">
+  <w:style w:type="paragraph" w:styleId="Heading1">
     <w:name w:val="heading 1"/>
     <w:basedOn w:val="Normal"/>
     <w:next w:val="Normal"/>
-    <w:link w:val="Titre1Car"/>
+    <w:link w:val="Heading1Char"/>
     <w:uiPriority w:val="9"/>
     <w:qFormat/>
     <w:rsid w:val="00306246"/>
@@ -1363,11 +5299,11 @@
       <w:szCs w:val="28"/>
     </w:rPr>
   </w:style>
-  <w:style w:type="paragraph" w:styleId="Titre2">
+  <w:style w:type="paragraph" w:styleId="Heading2">
     <w:name w:val="heading 2"/>
     <w:basedOn w:val="Normal"/>
     <w:next w:val="Normal"/>
-    <w:link w:val="Titre2Car"/>
+    <w:link w:val="Heading2Char"/>
     <w:uiPriority w:val="9"/>
     <w:unhideWhenUsed/>
     <w:qFormat/>
@@ -1387,13 +5323,13 @@
       <w:szCs w:val="26"/>
     </w:rPr>
   </w:style>
-  <w:style w:type="character" w:default="1" w:styleId="Policepardfaut">
+  <w:style w:type="character" w:default="1" w:styleId="DefaultParagraphFont">
     <w:name w:val="Default Paragraph Font"/>
     <w:uiPriority w:val="1"/>
     <w:semiHidden/>
     <w:unhideWhenUsed/>
   </w:style>
-  <w:style w:type="table" w:default="1" w:styleId="TableauNormal">
+  <w:style w:type="table" w:default="1" w:styleId="TableNormal">
     <w:name w:val="Normal Table"/>
     <w:uiPriority w:val="99"/>
     <w:semiHidden/>
@@ -1408,16 +5344,16 @@
       </w:tblCellMar>
     </w:tblPr>
   </w:style>
-  <w:style w:type="numbering" w:default="1" w:styleId="Aucuneliste">
+  <w:style w:type="numbering" w:default="1" w:styleId="NoList">
     <w:name w:val="No List"/>
     <w:uiPriority w:val="99"/>
     <w:semiHidden/>
     <w:unhideWhenUsed/>
   </w:style>
-  <w:style w:type="character" w:customStyle="1" w:styleId="Titre1Car">
-    <w:name w:val="Titre 1 Car"/>
-    <w:basedOn w:val="Policepardfaut"/>
-    <w:link w:val="Titre1"/>
+  <w:style w:type="character" w:customStyle="1" w:styleId="Heading1Char">
+    <w:name w:val="Heading 1 Char"/>
+    <w:basedOn w:val="DefaultParagraphFont"/>
+    <w:link w:val="Heading1"/>
     <w:uiPriority w:val="9"/>
     <w:rsid w:val="00306246"/>
     <w:rPr>
@@ -1430,9 +5366,9 @@
       <w:lang w:eastAsia="fr-CA"/>
     </w:rPr>
   </w:style>
-  <w:style w:type="table" w:styleId="Grilledutableau">
+  <w:style w:type="table" w:styleId="TableGrid">
     <w:name w:val="Table Grid"/>
-    <w:basedOn w:val="TableauNormal"/>
+    <w:basedOn w:val="TableNormal"/>
     <w:uiPriority w:val="59"/>
     <w:rsid w:val="00755D0E"/>
     <w:pPr>
@@ -1456,10 +5392,10 @@
       </w:tblCellMar>
     </w:tblPr>
   </w:style>
-  <w:style w:type="character" w:customStyle="1" w:styleId="Titre2Car">
-    <w:name w:val="Titre 2 Car"/>
-    <w:basedOn w:val="Policepardfaut"/>
-    <w:link w:val="Titre2"/>
+  <w:style w:type="character" w:customStyle="1" w:styleId="Heading2Char">
+    <w:name w:val="Heading 2 Char"/>
+    <w:basedOn w:val="DefaultParagraphFont"/>
+    <w:link w:val="Heading2"/>
     <w:uiPriority w:val="9"/>
     <w:rsid w:val="002F09BD"/>
     <w:rPr>

</xml_diff>

<commit_message>
Nathael, Shi Hui, Augustin: CRC
</commit_message>
<xml_diff>
--- a/DocumentationARendre.docx
+++ b/DocumentationARendre.docx
@@ -3129,17 +3129,89 @@
                 <w:szCs w:val="20"/>
                 <w:lang w:eastAsia="en-US"/>
               </w:rPr>
-              <w:t>Deplacer</w:t>
-            </w:r>
-            <w:proofErr w:type="spellEnd"/>
-            <w:r>
-              <w:rPr>
-                <w:rFonts w:cs="Courier New"/>
-                <w:b/>
-                <w:szCs w:val="20"/>
-                <w:lang w:eastAsia="en-US"/>
-              </w:rPr>
-              <w:t>(</w:t>
+              <w:t>d</w:t>
+            </w:r>
+            <w:r>
+              <w:rPr>
+                <w:rFonts w:cs="Courier New"/>
+                <w:b/>
+                <w:szCs w:val="20"/>
+                <w:lang w:eastAsia="en-US"/>
+              </w:rPr>
+              <w:t>eplacer</w:t>
+            </w:r>
+            <w:proofErr w:type="spellEnd"/>
+            <w:r>
+              <w:rPr>
+                <w:rFonts w:cs="Courier New"/>
+                <w:b/>
+                <w:szCs w:val="20"/>
+                <w:lang w:eastAsia="en-US"/>
+              </w:rPr>
+              <w:t>()</w:t>
+            </w:r>
+            <w:proofErr w:type="gramEnd"/>
+          </w:p>
+          <w:p>
+            <w:pPr>
+              <w:rPr>
+                <w:rFonts w:cs="Courier New"/>
+                <w:b/>
+                <w:szCs w:val="20"/>
+                <w:lang w:eastAsia="en-US"/>
+              </w:rPr>
+            </w:pPr>
+            <w:proofErr w:type="gramStart"/>
+            <w:r>
+              <w:rPr>
+                <w:rFonts w:cs="Courier New"/>
+                <w:b/>
+                <w:szCs w:val="20"/>
+                <w:lang w:eastAsia="en-US"/>
+              </w:rPr>
+              <w:t>attaquer()</w:t>
+            </w:r>
+            <w:proofErr w:type="gramEnd"/>
+          </w:p>
+          <w:p>
+            <w:pPr>
+              <w:rPr>
+                <w:rFonts w:cs="Courier New"/>
+                <w:b/>
+                <w:szCs w:val="20"/>
+                <w:lang w:eastAsia="en-US"/>
+              </w:rPr>
+            </w:pPr>
+            <w:proofErr w:type="gramStart"/>
+            <w:r>
+              <w:rPr>
+                <w:rFonts w:cs="Courier New"/>
+                <w:b/>
+                <w:szCs w:val="20"/>
+                <w:lang w:eastAsia="en-US"/>
+              </w:rPr>
+              <w:t>garnison()</w:t>
+            </w:r>
+            <w:proofErr w:type="gramEnd"/>
+          </w:p>
+          <w:p>
+            <w:pPr>
+              <w:rPr>
+                <w:rFonts w:cs="Courier New"/>
+                <w:b/>
+                <w:szCs w:val="20"/>
+                <w:lang w:eastAsia="en-US"/>
+              </w:rPr>
+            </w:pPr>
+            <w:proofErr w:type="gramStart"/>
+            <w:r>
+              <w:rPr>
+                <w:rFonts w:cs="Courier New"/>
+                <w:b/>
+                <w:szCs w:val="20"/>
+                <w:lang w:eastAsia="en-US"/>
+              </w:rPr>
+              <w:t>suicide(</w:t>
             </w:r>
             <w:proofErr w:type="gramEnd"/>
             <w:r>
@@ -3151,8 +3223,6 @@
               </w:rPr>
               <w:t>)</w:t>
             </w:r>
-            <w:bookmarkStart w:id="0" w:name="_GoBack"/>
-            <w:bookmarkEnd w:id="0"/>
           </w:p>
         </w:tc>
         <w:tc>
@@ -3232,7 +3302,7 @@
                 <w:lang w:eastAsia="en-US"/>
               </w:rPr>
               <w:lastRenderedPageBreak/>
-              <w:t>Client</w:t>
+              <w:t>Villageois</w:t>
             </w:r>
           </w:p>
         </w:tc>
@@ -3265,7 +3335,28 @@
                 <w:szCs w:val="20"/>
                 <w:lang w:eastAsia="en-US"/>
               </w:rPr>
-              <w:t>ControleurServeur</w:t>
+              <w:t>Unite</w:t>
+            </w:r>
+            <w:proofErr w:type="spellEnd"/>
+          </w:p>
+          <w:p>
+            <w:pPr>
+              <w:rPr>
+                <w:rFonts w:cs="Courier New"/>
+                <w:b/>
+                <w:szCs w:val="20"/>
+                <w:lang w:eastAsia="en-US"/>
+              </w:rPr>
+            </w:pPr>
+            <w:proofErr w:type="spellStart"/>
+            <w:r>
+              <w:rPr>
+                <w:rFonts w:cs="Courier New"/>
+                <w:b/>
+                <w:szCs w:val="20"/>
+                <w:lang w:eastAsia="en-US"/>
+              </w:rPr>
+              <w:t>Modele</w:t>
             </w:r>
             <w:proofErr w:type="spellEnd"/>
           </w:p>
@@ -3285,6 +3376,91 @@
               <w:right w:val="single" w:sz="4" w:space="0" w:color="auto"/>
             </w:tcBorders>
           </w:tcPr>
+          <w:p>
+            <w:pPr>
+              <w:rPr>
+                <w:rFonts w:cs="Courier New"/>
+                <w:b/>
+                <w:szCs w:val="20"/>
+                <w:lang w:eastAsia="en-US"/>
+              </w:rPr>
+            </w:pPr>
+            <w:proofErr w:type="gramStart"/>
+            <w:r>
+              <w:rPr>
+                <w:rFonts w:cs="Courier New"/>
+                <w:b/>
+                <w:szCs w:val="20"/>
+                <w:lang w:eastAsia="en-US"/>
+              </w:rPr>
+              <w:t>construire()</w:t>
+            </w:r>
+            <w:proofErr w:type="gramEnd"/>
+          </w:p>
+          <w:p>
+            <w:pPr>
+              <w:rPr>
+                <w:rFonts w:cs="Courier New"/>
+                <w:b/>
+                <w:szCs w:val="20"/>
+                <w:lang w:eastAsia="en-US"/>
+              </w:rPr>
+            </w:pPr>
+            <w:proofErr w:type="spellStart"/>
+            <w:proofErr w:type="gramStart"/>
+            <w:r>
+              <w:rPr>
+                <w:rFonts w:cs="Courier New"/>
+                <w:b/>
+                <w:szCs w:val="20"/>
+                <w:lang w:eastAsia="en-US"/>
+              </w:rPr>
+              <w:t>reparer</w:t>
+            </w:r>
+            <w:proofErr w:type="spellEnd"/>
+            <w:r>
+              <w:rPr>
+                <w:rFonts w:cs="Courier New"/>
+                <w:b/>
+                <w:szCs w:val="20"/>
+                <w:lang w:eastAsia="en-US"/>
+              </w:rPr>
+              <w:t>()</w:t>
+            </w:r>
+            <w:proofErr w:type="gramEnd"/>
+          </w:p>
+          <w:p>
+            <w:pPr>
+              <w:rPr>
+                <w:rFonts w:cs="Courier New"/>
+                <w:b/>
+                <w:szCs w:val="20"/>
+                <w:lang w:eastAsia="en-US"/>
+              </w:rPr>
+            </w:pPr>
+            <w:proofErr w:type="spellStart"/>
+            <w:proofErr w:type="gramStart"/>
+            <w:r>
+              <w:rPr>
+                <w:rFonts w:cs="Courier New"/>
+                <w:b/>
+                <w:szCs w:val="20"/>
+                <w:lang w:eastAsia="en-US"/>
+              </w:rPr>
+              <w:t>allerTravailler</w:t>
+            </w:r>
+            <w:proofErr w:type="spellEnd"/>
+            <w:r>
+              <w:rPr>
+                <w:rFonts w:cs="Courier New"/>
+                <w:b/>
+                <w:szCs w:val="20"/>
+                <w:lang w:eastAsia="en-US"/>
+              </w:rPr>
+              <w:t>()</w:t>
+            </w:r>
+            <w:proofErr w:type="gramEnd"/>
+          </w:p>
           <w:p>
             <w:pPr>
               <w:rPr>
@@ -3349,6 +3525,234 @@
         </w:rPr>
       </w:pPr>
     </w:p>
+    <w:tbl>
+      <w:tblPr>
+        <w:tblStyle w:val="Grilledutableau"/>
+        <w:tblW w:w="0" w:type="auto"/>
+        <w:tblLook w:val="04A0" w:firstRow="1" w:lastRow="0" w:firstColumn="1" w:lastColumn="0" w:noHBand="0" w:noVBand="1"/>
+      </w:tblPr>
+      <w:tblGrid>
+        <w:gridCol w:w="5056"/>
+        <w:gridCol w:w="5056"/>
+      </w:tblGrid>
+      <w:tr>
+        <w:trPr>
+          <w:trHeight w:val="549"/>
+        </w:trPr>
+        <w:tc>
+          <w:tcPr>
+            <w:tcW w:w="5056" w:type="dxa"/>
+            <w:tcBorders>
+              <w:top w:val="single" w:sz="4" w:space="0" w:color="auto"/>
+              <w:left w:val="single" w:sz="4" w:space="0" w:color="auto"/>
+              <w:bottom w:val="single" w:sz="4" w:space="0" w:color="auto"/>
+              <w:right w:val="single" w:sz="4" w:space="0" w:color="auto"/>
+            </w:tcBorders>
+            <w:hideMark/>
+          </w:tcPr>
+          <w:p>
+            <w:pPr>
+              <w:rPr>
+                <w:rFonts w:cs="Courier New"/>
+                <w:b/>
+                <w:szCs w:val="20"/>
+                <w:lang w:eastAsia="en-US"/>
+              </w:rPr>
+            </w:pPr>
+            <w:proofErr w:type="spellStart"/>
+            <w:r>
+              <w:rPr>
+                <w:rFonts w:cs="Courier New"/>
+                <w:b/>
+                <w:szCs w:val="20"/>
+                <w:lang w:eastAsia="en-US"/>
+              </w:rPr>
+              <w:t>Batiment</w:t>
+            </w:r>
+            <w:proofErr w:type="spellEnd"/>
+          </w:p>
+        </w:tc>
+        <w:tc>
+          <w:tcPr>
+            <w:tcW w:w="5056" w:type="dxa"/>
+            <w:vMerge w:val="restart"/>
+            <w:tcBorders>
+              <w:top w:val="single" w:sz="4" w:space="0" w:color="auto"/>
+              <w:left w:val="single" w:sz="4" w:space="0" w:color="auto"/>
+              <w:bottom w:val="single" w:sz="4" w:space="0" w:color="auto"/>
+              <w:right w:val="single" w:sz="4" w:space="0" w:color="auto"/>
+            </w:tcBorders>
+            <w:hideMark/>
+          </w:tcPr>
+          <w:p>
+            <w:pPr>
+              <w:rPr>
+                <w:rFonts w:cs="Courier New"/>
+                <w:b/>
+                <w:szCs w:val="20"/>
+                <w:lang w:eastAsia="en-US"/>
+              </w:rPr>
+            </w:pPr>
+            <w:proofErr w:type="spellStart"/>
+            <w:r>
+              <w:rPr>
+                <w:rFonts w:cs="Courier New"/>
+                <w:b/>
+                <w:szCs w:val="20"/>
+                <w:lang w:eastAsia="en-US"/>
+              </w:rPr>
+              <w:t>Modele</w:t>
+            </w:r>
+            <w:proofErr w:type="spellEnd"/>
+          </w:p>
+        </w:tc>
+      </w:tr>
+      <w:tr>
+        <w:trPr>
+          <w:trHeight w:val="864"/>
+        </w:trPr>
+        <w:tc>
+          <w:tcPr>
+            <w:tcW w:w="5056" w:type="dxa"/>
+            <w:tcBorders>
+              <w:top w:val="single" w:sz="4" w:space="0" w:color="auto"/>
+              <w:left w:val="single" w:sz="4" w:space="0" w:color="auto"/>
+              <w:bottom w:val="single" w:sz="4" w:space="0" w:color="auto"/>
+              <w:right w:val="single" w:sz="4" w:space="0" w:color="auto"/>
+            </w:tcBorders>
+          </w:tcPr>
+          <w:p>
+            <w:pPr>
+              <w:rPr>
+                <w:rFonts w:cs="Courier New"/>
+                <w:b/>
+                <w:szCs w:val="20"/>
+                <w:lang w:eastAsia="en-US"/>
+              </w:rPr>
+            </w:pPr>
+            <w:proofErr w:type="spellStart"/>
+            <w:proofErr w:type="gramStart"/>
+            <w:r>
+              <w:rPr>
+                <w:rFonts w:cs="Courier New"/>
+                <w:b/>
+                <w:szCs w:val="20"/>
+                <w:lang w:eastAsia="en-US"/>
+              </w:rPr>
+              <w:t>construireUnite</w:t>
+            </w:r>
+            <w:proofErr w:type="spellEnd"/>
+            <w:r>
+              <w:rPr>
+                <w:rFonts w:cs="Courier New"/>
+                <w:b/>
+                <w:szCs w:val="20"/>
+                <w:lang w:eastAsia="en-US"/>
+              </w:rPr>
+              <w:t>()</w:t>
+            </w:r>
+            <w:proofErr w:type="gramEnd"/>
+          </w:p>
+          <w:p>
+            <w:pPr>
+              <w:rPr>
+                <w:rFonts w:cs="Courier New"/>
+                <w:b/>
+                <w:szCs w:val="20"/>
+                <w:lang w:eastAsia="en-US"/>
+              </w:rPr>
+            </w:pPr>
+            <w:proofErr w:type="spellStart"/>
+            <w:proofErr w:type="gramStart"/>
+            <w:r>
+              <w:rPr>
+                <w:rFonts w:cs="Courier New"/>
+                <w:b/>
+                <w:szCs w:val="20"/>
+                <w:lang w:eastAsia="en-US"/>
+              </w:rPr>
+              <w:t>developperTech</w:t>
+            </w:r>
+            <w:proofErr w:type="spellEnd"/>
+            <w:r>
+              <w:rPr>
+                <w:rFonts w:cs="Courier New"/>
+                <w:b/>
+                <w:szCs w:val="20"/>
+                <w:lang w:eastAsia="en-US"/>
+              </w:rPr>
+              <w:t>()</w:t>
+            </w:r>
+            <w:proofErr w:type="gramEnd"/>
+          </w:p>
+          <w:p>
+            <w:pPr>
+              <w:rPr>
+                <w:rFonts w:cs="Courier New"/>
+                <w:b/>
+                <w:szCs w:val="20"/>
+                <w:lang w:eastAsia="en-US"/>
+              </w:rPr>
+            </w:pPr>
+            <w:proofErr w:type="spellStart"/>
+            <w:proofErr w:type="gramStart"/>
+            <w:r>
+              <w:rPr>
+                <w:rFonts w:cs="Courier New"/>
+                <w:b/>
+                <w:szCs w:val="20"/>
+                <w:lang w:eastAsia="en-US"/>
+              </w:rPr>
+              <w:t>detruire</w:t>
+            </w:r>
+            <w:proofErr w:type="spellEnd"/>
+            <w:r>
+              <w:rPr>
+                <w:rFonts w:cs="Courier New"/>
+                <w:b/>
+                <w:szCs w:val="20"/>
+                <w:lang w:eastAsia="en-US"/>
+              </w:rPr>
+              <w:t>(</w:t>
+            </w:r>
+            <w:proofErr w:type="gramEnd"/>
+            <w:r>
+              <w:rPr>
+                <w:rFonts w:cs="Courier New"/>
+                <w:b/>
+                <w:szCs w:val="20"/>
+                <w:lang w:eastAsia="en-US"/>
+              </w:rPr>
+              <w:t>)</w:t>
+            </w:r>
+          </w:p>
+        </w:tc>
+        <w:tc>
+          <w:tcPr>
+            <w:tcW w:w="0" w:type="auto"/>
+            <w:vMerge/>
+            <w:tcBorders>
+              <w:top w:val="single" w:sz="4" w:space="0" w:color="auto"/>
+              <w:left w:val="single" w:sz="4" w:space="0" w:color="auto"/>
+              <w:bottom w:val="single" w:sz="4" w:space="0" w:color="auto"/>
+              <w:right w:val="single" w:sz="4" w:space="0" w:color="auto"/>
+            </w:tcBorders>
+            <w:vAlign w:val="center"/>
+            <w:hideMark/>
+          </w:tcPr>
+          <w:p>
+            <w:pPr>
+              <w:rPr>
+                <w:rFonts w:cs="Courier New"/>
+                <w:b/>
+                <w:szCs w:val="20"/>
+                <w:lang w:eastAsia="en-US"/>
+              </w:rPr>
+            </w:pPr>
+          </w:p>
+        </w:tc>
+      </w:tr>
+    </w:tbl>
     <w:p>
       <w:pPr>
         <w:rPr>
@@ -3367,6 +3771,198 @@
         </w:rPr>
       </w:pPr>
     </w:p>
+    <w:p>
+      <w:pPr>
+        <w:rPr>
+          <w:rFonts w:cs="Courier New"/>
+          <w:b/>
+          <w:szCs w:val="20"/>
+        </w:rPr>
+      </w:pPr>
+    </w:p>
+    <w:tbl>
+      <w:tblPr>
+        <w:tblStyle w:val="Grilledutableau"/>
+        <w:tblW w:w="0" w:type="auto"/>
+        <w:tblLook w:val="04A0" w:firstRow="1" w:lastRow="0" w:firstColumn="1" w:lastColumn="0" w:noHBand="0" w:noVBand="1"/>
+      </w:tblPr>
+      <w:tblGrid>
+        <w:gridCol w:w="5056"/>
+        <w:gridCol w:w="5056"/>
+      </w:tblGrid>
+      <w:tr>
+        <w:trPr>
+          <w:trHeight w:val="549"/>
+        </w:trPr>
+        <w:tc>
+          <w:tcPr>
+            <w:tcW w:w="5056" w:type="dxa"/>
+            <w:tcBorders>
+              <w:top w:val="single" w:sz="4" w:space="0" w:color="auto"/>
+              <w:left w:val="single" w:sz="4" w:space="0" w:color="auto"/>
+              <w:bottom w:val="single" w:sz="4" w:space="0" w:color="auto"/>
+              <w:right w:val="single" w:sz="4" w:space="0" w:color="auto"/>
+            </w:tcBorders>
+            <w:hideMark/>
+          </w:tcPr>
+          <w:p>
+            <w:pPr>
+              <w:rPr>
+                <w:rFonts w:cs="Courier New"/>
+                <w:b/>
+                <w:szCs w:val="20"/>
+                <w:lang w:eastAsia="en-US"/>
+              </w:rPr>
+            </w:pPr>
+            <w:r>
+              <w:rPr>
+                <w:rFonts w:cs="Courier New"/>
+                <w:b/>
+                <w:szCs w:val="20"/>
+                <w:lang w:eastAsia="en-US"/>
+              </w:rPr>
+              <w:t>Aéroport</w:t>
+            </w:r>
+          </w:p>
+        </w:tc>
+        <w:tc>
+          <w:tcPr>
+            <w:tcW w:w="5056" w:type="dxa"/>
+            <w:vMerge w:val="restart"/>
+            <w:tcBorders>
+              <w:top w:val="single" w:sz="4" w:space="0" w:color="auto"/>
+              <w:left w:val="single" w:sz="4" w:space="0" w:color="auto"/>
+              <w:bottom w:val="single" w:sz="4" w:space="0" w:color="auto"/>
+              <w:right w:val="single" w:sz="4" w:space="0" w:color="auto"/>
+            </w:tcBorders>
+            <w:hideMark/>
+          </w:tcPr>
+          <w:p>
+            <w:pPr>
+              <w:rPr>
+                <w:rFonts w:cs="Courier New"/>
+                <w:b/>
+                <w:szCs w:val="20"/>
+                <w:lang w:eastAsia="en-US"/>
+              </w:rPr>
+            </w:pPr>
+            <w:proofErr w:type="spellStart"/>
+            <w:r>
+              <w:rPr>
+                <w:rFonts w:cs="Courier New"/>
+                <w:b/>
+                <w:szCs w:val="20"/>
+                <w:lang w:eastAsia="en-US"/>
+              </w:rPr>
+              <w:t>Batiment</w:t>
+            </w:r>
+            <w:proofErr w:type="spellEnd"/>
+          </w:p>
+          <w:p>
+            <w:pPr>
+              <w:rPr>
+                <w:rFonts w:cs="Courier New"/>
+                <w:b/>
+                <w:szCs w:val="20"/>
+                <w:lang w:eastAsia="en-US"/>
+              </w:rPr>
+            </w:pPr>
+            <w:proofErr w:type="spellStart"/>
+            <w:r>
+              <w:rPr>
+                <w:rFonts w:cs="Courier New"/>
+                <w:b/>
+                <w:szCs w:val="20"/>
+                <w:lang w:eastAsia="en-US"/>
+              </w:rPr>
+              <w:t>Modele</w:t>
+            </w:r>
+            <w:proofErr w:type="spellEnd"/>
+          </w:p>
+        </w:tc>
+      </w:tr>
+      <w:tr>
+        <w:trPr>
+          <w:trHeight w:val="864"/>
+        </w:trPr>
+        <w:tc>
+          <w:tcPr>
+            <w:tcW w:w="5056" w:type="dxa"/>
+            <w:tcBorders>
+              <w:top w:val="single" w:sz="4" w:space="0" w:color="auto"/>
+              <w:left w:val="single" w:sz="4" w:space="0" w:color="auto"/>
+              <w:bottom w:val="single" w:sz="4" w:space="0" w:color="auto"/>
+              <w:right w:val="single" w:sz="4" w:space="0" w:color="auto"/>
+            </w:tcBorders>
+          </w:tcPr>
+          <w:p>
+            <w:pPr>
+              <w:rPr>
+                <w:rFonts w:cs="Courier New"/>
+                <w:b/>
+                <w:szCs w:val="20"/>
+                <w:lang w:eastAsia="en-US"/>
+              </w:rPr>
+            </w:pPr>
+            <w:proofErr w:type="spellStart"/>
+            <w:proofErr w:type="gramStart"/>
+            <w:r>
+              <w:rPr>
+                <w:rFonts w:cs="Courier New"/>
+                <w:b/>
+                <w:szCs w:val="20"/>
+                <w:lang w:eastAsia="en-US"/>
+              </w:rPr>
+              <w:t>dechargerUnites</w:t>
+            </w:r>
+            <w:proofErr w:type="spellEnd"/>
+            <w:r>
+              <w:rPr>
+                <w:rFonts w:cs="Courier New"/>
+                <w:b/>
+                <w:szCs w:val="20"/>
+                <w:lang w:eastAsia="en-US"/>
+              </w:rPr>
+              <w:t>(</w:t>
+            </w:r>
+            <w:proofErr w:type="gramEnd"/>
+            <w:r>
+              <w:rPr>
+                <w:rFonts w:cs="Courier New"/>
+                <w:b/>
+                <w:szCs w:val="20"/>
+                <w:lang w:eastAsia="en-US"/>
+              </w:rPr>
+              <w:t>)</w:t>
+            </w:r>
+          </w:p>
+        </w:tc>
+        <w:tc>
+          <w:tcPr>
+            <w:tcW w:w="0" w:type="auto"/>
+            <w:vMerge/>
+            <w:tcBorders>
+              <w:top w:val="single" w:sz="4" w:space="0" w:color="auto"/>
+              <w:left w:val="single" w:sz="4" w:space="0" w:color="auto"/>
+              <w:bottom w:val="single" w:sz="4" w:space="0" w:color="auto"/>
+              <w:right w:val="single" w:sz="4" w:space="0" w:color="auto"/>
+            </w:tcBorders>
+            <w:vAlign w:val="center"/>
+            <w:hideMark/>
+          </w:tcPr>
+          <w:p>
+            <w:pPr>
+              <w:rPr>
+                <w:rFonts w:cs="Courier New"/>
+                <w:b/>
+                <w:szCs w:val="20"/>
+                <w:lang w:eastAsia="en-US"/>
+              </w:rPr>
+            </w:pPr>
+          </w:p>
+        </w:tc>
+      </w:tr>
+    </w:tbl>
     <w:p>
       <w:pPr>
         <w:rPr>
@@ -4427,6 +5023,7 @@
                 <w:szCs w:val="20"/>
                 <w:lang w:eastAsia="en-US"/>
               </w:rPr>
+              <w:lastRenderedPageBreak/>
               <w:t>afficheArtefact</w:t>
             </w:r>
             <w:proofErr w:type="spellEnd"/>
@@ -4973,7 +5570,10 @@
           <w:tcPr>
             <w:tcW w:w="2528" w:type="dxa"/>
           </w:tcPr>
-          <w:p/>
+          <w:p>
+            <w:bookmarkStart w:id="0" w:name="_GoBack"/>
+            <w:bookmarkEnd w:id="0"/>
+          </w:p>
         </w:tc>
         <w:tc>
           <w:tcPr>

</xml_diff>